<commit_message>
update des diagrammes d'uml
</commit_message>
<xml_diff>
--- a/Le diagramme d'UML.docx
+++ b/Le diagramme d'UML.docx
@@ -51,6 +51,7 @@
           <w:sz w:val="28"/>
           <w:szCs w:val="28"/>
           <w:u w:val="single"/>
+          <w:lang w:val="fr-FR"/>
         </w:rPr>
       </w:pPr>
       <w:r>
@@ -58,27 +59,32 @@
           <w:sz w:val="28"/>
           <w:szCs w:val="28"/>
           <w:u w:val="single"/>
-        </w:rPr>
-        <w:t xml:space="preserve">Le diagramme de </w:t>
+          <w:lang w:val="fr-FR"/>
+        </w:rPr>
+        <w:t>Le diagramme de cas d’utilisation</w:t>
       </w:r>
-      <w:proofErr w:type="spellStart"/>
-      <w:r>
+    </w:p>
+    <w:p>
+      <w:pPr>
+        <w:ind w:left="1440" w:firstLine="720"/>
         <w:rPr>
           <w:sz w:val="28"/>
           <w:szCs w:val="28"/>
           <w:u w:val="single"/>
-        </w:rPr>
-        <w:t>cas</w:t>
-      </w:r>
-      <w:proofErr w:type="spellEnd"/>
-      <w:r>
+          <w:lang w:val="fr-FR"/>
+        </w:rPr>
+      </w:pPr>
+    </w:p>
+    <w:p>
+      <w:pPr>
+        <w:ind w:left="1440" w:firstLine="720"/>
         <w:rPr>
           <w:sz w:val="28"/>
           <w:szCs w:val="28"/>
           <w:u w:val="single"/>
-        </w:rPr>
-        <w:t xml:space="preserve"> d’utilisation</w:t>
-      </w:r>
+          <w:lang w:val="fr-FR"/>
+        </w:rPr>
+      </w:pPr>
     </w:p>
     <w:p>
       <w:pPr>
@@ -87,26 +93,7 @@
           <w:sz w:val="28"/>
           <w:szCs w:val="28"/>
           <w:u w:val="single"/>
-        </w:rPr>
-      </w:pPr>
-    </w:p>
-    <w:p>
-      <w:pPr>
-        <w:ind w:left="1440" w:firstLine="720"/>
-        <w:rPr>
-          <w:sz w:val="28"/>
-          <w:szCs w:val="28"/>
-          <w:u w:val="single"/>
-        </w:rPr>
-      </w:pPr>
-    </w:p>
-    <w:p>
-      <w:pPr>
-        <w:ind w:left="1440" w:firstLine="720"/>
-        <w:rPr>
-          <w:sz w:val="28"/>
-          <w:szCs w:val="28"/>
-          <w:u w:val="single"/>
+          <w:lang w:val="fr-FR"/>
         </w:rPr>
       </w:pPr>
     </w:p>
@@ -1144,7 +1131,23 @@
           <w:sz w:val="28"/>
           <w:szCs w:val="28"/>
         </w:rPr>
-        <w:t>gramme séquence</w:t>
+        <w:t xml:space="preserve">gramme </w:t>
+      </w:r>
+      <w:r>
+        <w:rPr>
+          <w:rFonts w:cstheme="minorHAnsi"/>
+          <w:sz w:val="28"/>
+          <w:szCs w:val="28"/>
+        </w:rPr>
+        <w:t xml:space="preserve">de </w:t>
+      </w:r>
+      <w:r>
+        <w:rPr>
+          <w:rFonts w:cstheme="minorHAnsi"/>
+          <w:sz w:val="28"/>
+          <w:szCs w:val="28"/>
+        </w:rPr>
+        <w:t>séquence</w:t>
       </w:r>
       <w:r>
         <w:rPr>
@@ -2127,8 +2130,6 @@
           <w:szCs w:val="28"/>
         </w:rPr>
       </w:pPr>
-      <w:bookmarkStart w:id="0" w:name="_GoBack"/>
-      <w:bookmarkEnd w:id="0"/>
       <w:r>
         <w:rPr>
           <w:rFonts w:cstheme="minorHAnsi"/>
@@ -2144,7 +2145,7 @@
           <w:sz w:val="28"/>
           <w:szCs w:val="28"/>
         </w:rPr>
-        <w:t xml:space="preserve"> séquence</w:t>
+        <w:t xml:space="preserve"> </w:t>
       </w:r>
       <w:r>
         <w:rPr>
@@ -2152,7 +2153,7 @@
           <w:sz w:val="28"/>
           <w:szCs w:val="28"/>
         </w:rPr>
-        <w:t xml:space="preserve"> « cas</w:t>
+        <w:t xml:space="preserve">de </w:t>
       </w:r>
       <w:r>
         <w:rPr>
@@ -2160,7 +2161,7 @@
           <w:sz w:val="28"/>
           <w:szCs w:val="28"/>
         </w:rPr>
-        <w:t xml:space="preserve"> choisir classe</w:t>
+        <w:t>séquence</w:t>
       </w:r>
       <w:r>
         <w:rPr>
@@ -2168,7 +2169,7 @@
           <w:sz w:val="28"/>
           <w:szCs w:val="28"/>
         </w:rPr>
-        <w:t> »</w:t>
+        <w:t xml:space="preserve"> « cas choisir classe »</w:t>
       </w:r>
     </w:p>
     <w:p>
@@ -2189,15 +2190,15 @@
           <w:szCs w:val="28"/>
         </w:rPr>
         <w:drawing>
-          <wp:anchor distT="0" distB="0" distL="114300" distR="114300" simplePos="0" relativeHeight="251659264" behindDoc="1" locked="0" layoutInCell="1" allowOverlap="1">
+          <wp:anchor distT="0" distB="0" distL="114300" distR="114300" simplePos="0" relativeHeight="251659264" behindDoc="1" locked="0" layoutInCell="1" allowOverlap="1" wp14:anchorId="4CBE5016" wp14:editId="3C13354F">
             <wp:simplePos x="0" y="0"/>
-            <wp:positionH relativeFrom="margin">
-              <wp:align>right</wp:align>
+            <wp:positionH relativeFrom="column">
+              <wp:posOffset>180975</wp:posOffset>
             </wp:positionH>
             <wp:positionV relativeFrom="paragraph">
-              <wp:posOffset>0</wp:posOffset>
+              <wp:posOffset>302260</wp:posOffset>
             </wp:positionV>
-            <wp:extent cx="5943600" cy="4491349"/>
+            <wp:extent cx="5943600" cy="4490720"/>
             <wp:effectExtent l="0" t="0" r="0" b="5080"/>
             <wp:wrapTight wrapText="bothSides">
               <wp:wrapPolygon edited="0">
@@ -2234,7 +2235,2264 @@
                   <pic:spPr>
                     <a:xfrm>
                       <a:off x="0" y="0"/>
-                      <a:ext cx="5943600" cy="4491349"/>
+                      <a:ext cx="5943600" cy="4490720"/>
+                    </a:xfrm>
+                    <a:prstGeom prst="rect">
+                      <a:avLst/>
+                    </a:prstGeom>
+                  </pic:spPr>
+                </pic:pic>
+              </a:graphicData>
+            </a:graphic>
+          </wp:anchor>
+        </w:drawing>
+      </w:r>
+    </w:p>
+    <w:p>
+      <w:pPr>
+        <w:ind w:left="1440" w:firstLine="720"/>
+        <w:rPr>
+          <w:sz w:val="28"/>
+          <w:szCs w:val="28"/>
+          <w:u w:val="single"/>
+          <w:lang w:val="fr-FR"/>
+        </w:rPr>
+      </w:pPr>
+    </w:p>
+    <w:p>
+      <w:pPr>
+        <w:ind w:left="1440" w:firstLine="720"/>
+        <w:rPr>
+          <w:sz w:val="28"/>
+          <w:szCs w:val="28"/>
+          <w:u w:val="single"/>
+          <w:lang w:val="fr-FR"/>
+        </w:rPr>
+      </w:pPr>
+    </w:p>
+    <w:p>
+      <w:pPr>
+        <w:ind w:left="1440" w:firstLine="720"/>
+        <w:rPr>
+          <w:sz w:val="28"/>
+          <w:szCs w:val="28"/>
+          <w:u w:val="single"/>
+          <w:lang w:val="fr-FR"/>
+        </w:rPr>
+      </w:pPr>
+    </w:p>
+    <w:p>
+      <w:pPr>
+        <w:ind w:left="1440" w:firstLine="720"/>
+        <w:rPr>
+          <w:sz w:val="28"/>
+          <w:szCs w:val="28"/>
+          <w:u w:val="single"/>
+          <w:lang w:val="fr-FR"/>
+        </w:rPr>
+      </w:pPr>
+    </w:p>
+    <w:p>
+      <w:pPr>
+        <w:ind w:left="1440" w:firstLine="720"/>
+        <w:rPr>
+          <w:sz w:val="28"/>
+          <w:szCs w:val="28"/>
+          <w:u w:val="single"/>
+          <w:lang w:val="fr-FR"/>
+        </w:rPr>
+      </w:pPr>
+    </w:p>
+    <w:p>
+      <w:pPr>
+        <w:ind w:left="1440" w:firstLine="720"/>
+        <w:rPr>
+          <w:sz w:val="28"/>
+          <w:szCs w:val="28"/>
+          <w:u w:val="single"/>
+          <w:lang w:val="fr-FR"/>
+        </w:rPr>
+      </w:pPr>
+    </w:p>
+    <w:p>
+      <w:pPr>
+        <w:ind w:left="1440" w:firstLine="720"/>
+        <w:rPr>
+          <w:sz w:val="28"/>
+          <w:szCs w:val="28"/>
+          <w:u w:val="single"/>
+          <w:lang w:val="fr-FR"/>
+        </w:rPr>
+      </w:pPr>
+    </w:p>
+    <w:p>
+      <w:pPr>
+        <w:ind w:left="1440" w:firstLine="720"/>
+        <w:rPr>
+          <w:sz w:val="28"/>
+          <w:szCs w:val="28"/>
+          <w:u w:val="single"/>
+          <w:lang w:val="fr-FR"/>
+        </w:rPr>
+      </w:pPr>
+    </w:p>
+    <w:p>
+      <w:pPr>
+        <w:pStyle w:val="Paragraphedeliste"/>
+        <w:tabs>
+          <w:tab w:val="left" w:pos="6555"/>
+        </w:tabs>
+        <w:ind w:left="-426" w:right="-566"/>
+        <w:jc w:val="both"/>
+        <w:rPr>
+          <w:rFonts w:cstheme="minorHAnsi"/>
+          <w:sz w:val="28"/>
+          <w:szCs w:val="28"/>
+        </w:rPr>
+      </w:pPr>
+    </w:p>
+    <w:p>
+      <w:pPr>
+        <w:pStyle w:val="Paragraphedeliste"/>
+        <w:tabs>
+          <w:tab w:val="left" w:pos="6555"/>
+        </w:tabs>
+        <w:ind w:left="-426" w:right="-566"/>
+        <w:jc w:val="both"/>
+        <w:rPr>
+          <w:rFonts w:cstheme="minorHAnsi"/>
+          <w:sz w:val="28"/>
+          <w:szCs w:val="28"/>
+        </w:rPr>
+      </w:pPr>
+      <w:r>
+        <w:rPr>
+          <w:rFonts w:cstheme="minorHAnsi"/>
+          <w:sz w:val="28"/>
+          <w:szCs w:val="28"/>
+        </w:rPr>
+        <w:lastRenderedPageBreak/>
+        <w:t>Fiche textuelle du « </w:t>
+      </w:r>
+      <w:r>
+        <w:rPr>
+          <w:rFonts w:cstheme="minorHAnsi"/>
+          <w:sz w:val="28"/>
+          <w:szCs w:val="28"/>
+        </w:rPr>
+        <w:t xml:space="preserve">cas remplir formulaire </w:t>
+      </w:r>
+      <w:r>
+        <w:rPr>
+          <w:rFonts w:cstheme="minorHAnsi"/>
+          <w:sz w:val="28"/>
+          <w:szCs w:val="28"/>
+        </w:rPr>
+        <w:t>»</w:t>
+      </w:r>
+    </w:p>
+    <w:p>
+      <w:pPr>
+        <w:tabs>
+          <w:tab w:val="left" w:pos="6975"/>
+        </w:tabs>
+        <w:ind w:right="-566"/>
+        <w:jc w:val="both"/>
+        <w:rPr>
+          <w:rFonts w:cstheme="minorHAnsi"/>
+          <w:sz w:val="28"/>
+          <w:szCs w:val="28"/>
+          <w:lang w:val="fr-FR"/>
+        </w:rPr>
+      </w:pPr>
+    </w:p>
+    <w:tbl>
+      <w:tblPr>
+        <w:tblStyle w:val="Grilledutableau"/>
+        <w:tblW w:w="9493" w:type="dxa"/>
+        <w:tblLook w:val="04A0" w:firstRow="1" w:lastRow="0" w:firstColumn="1" w:lastColumn="0" w:noHBand="0" w:noVBand="1"/>
+      </w:tblPr>
+      <w:tblGrid>
+        <w:gridCol w:w="2122"/>
+        <w:gridCol w:w="7371"/>
+      </w:tblGrid>
+      <w:tr>
+        <w:trPr>
+          <w:trHeight w:val="1218"/>
+        </w:trPr>
+        <w:tc>
+          <w:tcPr>
+            <w:tcW w:w="2122" w:type="dxa"/>
+            <w:shd w:val="clear" w:color="auto" w:fill="85F2F7"/>
+          </w:tcPr>
+          <w:p>
+            <w:pPr>
+              <w:jc w:val="both"/>
+              <w:rPr>
+                <w:rFonts w:cstheme="minorHAnsi"/>
+                <w:sz w:val="28"/>
+                <w:szCs w:val="28"/>
+              </w:rPr>
+            </w:pPr>
+          </w:p>
+          <w:p>
+            <w:pPr>
+              <w:jc w:val="both"/>
+              <w:rPr>
+                <w:rFonts w:cstheme="minorHAnsi"/>
+                <w:sz w:val="28"/>
+                <w:szCs w:val="28"/>
+              </w:rPr>
+            </w:pPr>
+          </w:p>
+          <w:p>
+            <w:pPr>
+              <w:jc w:val="both"/>
+              <w:rPr>
+                <w:rFonts w:cstheme="minorHAnsi"/>
+                <w:sz w:val="28"/>
+                <w:szCs w:val="28"/>
+              </w:rPr>
+            </w:pPr>
+            <w:r>
+              <w:rPr>
+                <w:rFonts w:cstheme="minorHAnsi"/>
+                <w:sz w:val="28"/>
+                <w:szCs w:val="28"/>
+              </w:rPr>
+              <w:t xml:space="preserve">           Titre</w:t>
+            </w:r>
+          </w:p>
+        </w:tc>
+        <w:tc>
+          <w:tcPr>
+            <w:tcW w:w="7371" w:type="dxa"/>
+            <w:shd w:val="clear" w:color="auto" w:fill="85F2F7"/>
+          </w:tcPr>
+          <w:p>
+            <w:pPr>
+              <w:jc w:val="both"/>
+              <w:rPr>
+                <w:rFonts w:cstheme="minorHAnsi"/>
+                <w:sz w:val="28"/>
+                <w:szCs w:val="28"/>
+              </w:rPr>
+            </w:pPr>
+          </w:p>
+          <w:p>
+            <w:pPr>
+              <w:jc w:val="both"/>
+              <w:rPr>
+                <w:rFonts w:cstheme="minorHAnsi"/>
+                <w:sz w:val="28"/>
+                <w:szCs w:val="28"/>
+              </w:rPr>
+            </w:pPr>
+          </w:p>
+          <w:p>
+            <w:pPr>
+              <w:jc w:val="both"/>
+              <w:rPr>
+                <w:rFonts w:cstheme="minorHAnsi"/>
+                <w:sz w:val="28"/>
+                <w:szCs w:val="28"/>
+              </w:rPr>
+            </w:pPr>
+            <w:r>
+              <w:rPr>
+                <w:rFonts w:cstheme="minorHAnsi"/>
+                <w:sz w:val="28"/>
+                <w:szCs w:val="28"/>
+              </w:rPr>
+              <w:t xml:space="preserve">                                  Remplir formulaire d’évaluation</w:t>
+            </w:r>
+          </w:p>
+        </w:tc>
+      </w:tr>
+      <w:tr>
+        <w:trPr>
+          <w:trHeight w:val="979"/>
+        </w:trPr>
+        <w:tc>
+          <w:tcPr>
+            <w:tcW w:w="2122" w:type="dxa"/>
+            <w:shd w:val="clear" w:color="auto" w:fill="85F2F7"/>
+          </w:tcPr>
+          <w:p>
+            <w:pPr>
+              <w:jc w:val="both"/>
+              <w:rPr>
+                <w:rFonts w:cstheme="minorHAnsi"/>
+                <w:sz w:val="28"/>
+                <w:szCs w:val="28"/>
+              </w:rPr>
+            </w:pPr>
+          </w:p>
+          <w:p>
+            <w:pPr>
+              <w:jc w:val="both"/>
+              <w:rPr>
+                <w:rFonts w:cstheme="minorHAnsi"/>
+                <w:sz w:val="28"/>
+                <w:szCs w:val="28"/>
+              </w:rPr>
+            </w:pPr>
+            <w:r>
+              <w:rPr>
+                <w:rFonts w:cstheme="minorHAnsi"/>
+                <w:sz w:val="28"/>
+                <w:szCs w:val="28"/>
+              </w:rPr>
+              <w:t xml:space="preserve">        Acteur</w:t>
+            </w:r>
+          </w:p>
+        </w:tc>
+        <w:tc>
+          <w:tcPr>
+            <w:tcW w:w="7371" w:type="dxa"/>
+            <w:shd w:val="clear" w:color="auto" w:fill="85F2F7"/>
+          </w:tcPr>
+          <w:p>
+            <w:pPr>
+              <w:jc w:val="both"/>
+              <w:rPr>
+                <w:rFonts w:cstheme="minorHAnsi"/>
+                <w:sz w:val="28"/>
+                <w:szCs w:val="28"/>
+              </w:rPr>
+            </w:pPr>
+          </w:p>
+          <w:p>
+            <w:pPr>
+              <w:jc w:val="both"/>
+              <w:rPr>
+                <w:rFonts w:cstheme="minorHAnsi"/>
+                <w:sz w:val="28"/>
+                <w:szCs w:val="28"/>
+              </w:rPr>
+            </w:pPr>
+            <w:r>
+              <w:rPr>
+                <w:rFonts w:cstheme="minorHAnsi"/>
+                <w:sz w:val="28"/>
+                <w:szCs w:val="28"/>
+              </w:rPr>
+              <w:t xml:space="preserve">                                        Etudiant</w:t>
+            </w:r>
+          </w:p>
+        </w:tc>
+      </w:tr>
+      <w:tr>
+        <w:trPr>
+          <w:trHeight w:val="1121"/>
+        </w:trPr>
+        <w:tc>
+          <w:tcPr>
+            <w:tcW w:w="2122" w:type="dxa"/>
+            <w:shd w:val="clear" w:color="auto" w:fill="auto"/>
+          </w:tcPr>
+          <w:p>
+            <w:pPr>
+              <w:jc w:val="both"/>
+              <w:rPr>
+                <w:rFonts w:cstheme="minorHAnsi"/>
+                <w:sz w:val="28"/>
+                <w:szCs w:val="28"/>
+              </w:rPr>
+            </w:pPr>
+          </w:p>
+          <w:p>
+            <w:pPr>
+              <w:jc w:val="both"/>
+              <w:rPr>
+                <w:rFonts w:cstheme="minorHAnsi"/>
+                <w:sz w:val="28"/>
+                <w:szCs w:val="28"/>
+              </w:rPr>
+            </w:pPr>
+            <w:r>
+              <w:rPr>
+                <w:rFonts w:cstheme="minorHAnsi"/>
+                <w:sz w:val="28"/>
+                <w:szCs w:val="28"/>
+              </w:rPr>
+              <w:t xml:space="preserve">            Objectif</w:t>
+            </w:r>
+          </w:p>
+        </w:tc>
+        <w:tc>
+          <w:tcPr>
+            <w:tcW w:w="7371" w:type="dxa"/>
+            <w:shd w:val="clear" w:color="auto" w:fill="auto"/>
+          </w:tcPr>
+          <w:p>
+            <w:pPr>
+              <w:jc w:val="both"/>
+              <w:rPr>
+                <w:rFonts w:cstheme="minorHAnsi"/>
+                <w:sz w:val="28"/>
+                <w:szCs w:val="28"/>
+              </w:rPr>
+            </w:pPr>
+          </w:p>
+          <w:p>
+            <w:pPr>
+              <w:jc w:val="both"/>
+              <w:rPr>
+                <w:rFonts w:cstheme="minorHAnsi"/>
+                <w:sz w:val="28"/>
+                <w:szCs w:val="28"/>
+              </w:rPr>
+            </w:pPr>
+            <w:r>
+              <w:rPr>
+                <w:rFonts w:cstheme="minorHAnsi"/>
+                <w:sz w:val="28"/>
+                <w:szCs w:val="28"/>
+              </w:rPr>
+              <w:t xml:space="preserve">                   L’étudiant doit gérer l’évaluation de la séance.</w:t>
+            </w:r>
+          </w:p>
+        </w:tc>
+      </w:tr>
+      <w:tr>
+        <w:trPr>
+          <w:trHeight w:val="1122"/>
+        </w:trPr>
+        <w:tc>
+          <w:tcPr>
+            <w:tcW w:w="2122" w:type="dxa"/>
+            <w:shd w:val="clear" w:color="auto" w:fill="auto"/>
+          </w:tcPr>
+          <w:p>
+            <w:pPr>
+              <w:jc w:val="both"/>
+              <w:rPr>
+                <w:rFonts w:cstheme="minorHAnsi"/>
+                <w:sz w:val="28"/>
+                <w:szCs w:val="28"/>
+              </w:rPr>
+            </w:pPr>
+          </w:p>
+          <w:p>
+            <w:pPr>
+              <w:jc w:val="both"/>
+              <w:rPr>
+                <w:rFonts w:cstheme="minorHAnsi"/>
+                <w:sz w:val="28"/>
+                <w:szCs w:val="28"/>
+              </w:rPr>
+            </w:pPr>
+            <w:r>
+              <w:rPr>
+                <w:rFonts w:cstheme="minorHAnsi"/>
+                <w:sz w:val="28"/>
+                <w:szCs w:val="28"/>
+              </w:rPr>
+              <w:t xml:space="preserve">        Précondition</w:t>
+            </w:r>
+          </w:p>
+        </w:tc>
+        <w:tc>
+          <w:tcPr>
+            <w:tcW w:w="7371" w:type="dxa"/>
+            <w:shd w:val="clear" w:color="auto" w:fill="auto"/>
+          </w:tcPr>
+          <w:p>
+            <w:pPr>
+              <w:jc w:val="both"/>
+              <w:rPr>
+                <w:rFonts w:cstheme="minorHAnsi"/>
+                <w:sz w:val="28"/>
+                <w:szCs w:val="28"/>
+              </w:rPr>
+            </w:pPr>
+          </w:p>
+          <w:p>
+            <w:pPr>
+              <w:jc w:val="both"/>
+              <w:rPr>
+                <w:rFonts w:cstheme="minorHAnsi"/>
+                <w:sz w:val="28"/>
+                <w:szCs w:val="28"/>
+              </w:rPr>
+            </w:pPr>
+            <w:r>
+              <w:rPr>
+                <w:rFonts w:cstheme="minorHAnsi"/>
+                <w:sz w:val="28"/>
+                <w:szCs w:val="28"/>
+              </w:rPr>
+              <w:t xml:space="preserve">                                 Clôturer séance </w:t>
+            </w:r>
+          </w:p>
+        </w:tc>
+      </w:tr>
+      <w:tr>
+        <w:trPr>
+          <w:trHeight w:val="2401"/>
+        </w:trPr>
+        <w:tc>
+          <w:tcPr>
+            <w:tcW w:w="2122" w:type="dxa"/>
+            <w:shd w:val="clear" w:color="auto" w:fill="85F2F7"/>
+          </w:tcPr>
+          <w:p>
+            <w:pPr>
+              <w:jc w:val="both"/>
+              <w:rPr>
+                <w:rFonts w:cstheme="minorHAnsi"/>
+                <w:sz w:val="28"/>
+                <w:szCs w:val="28"/>
+              </w:rPr>
+            </w:pPr>
+          </w:p>
+          <w:p>
+            <w:pPr>
+              <w:jc w:val="both"/>
+              <w:rPr>
+                <w:rFonts w:cstheme="minorHAnsi"/>
+                <w:sz w:val="28"/>
+                <w:szCs w:val="28"/>
+              </w:rPr>
+            </w:pPr>
+          </w:p>
+          <w:p>
+            <w:pPr>
+              <w:jc w:val="both"/>
+              <w:rPr>
+                <w:rFonts w:cstheme="minorHAnsi"/>
+                <w:sz w:val="28"/>
+                <w:szCs w:val="28"/>
+              </w:rPr>
+            </w:pPr>
+          </w:p>
+          <w:p>
+            <w:pPr>
+              <w:jc w:val="both"/>
+              <w:rPr>
+                <w:rFonts w:cstheme="minorHAnsi"/>
+                <w:sz w:val="28"/>
+                <w:szCs w:val="28"/>
+              </w:rPr>
+            </w:pPr>
+          </w:p>
+          <w:p>
+            <w:pPr>
+              <w:jc w:val="both"/>
+              <w:rPr>
+                <w:rFonts w:cstheme="minorHAnsi"/>
+                <w:sz w:val="28"/>
+                <w:szCs w:val="28"/>
+              </w:rPr>
+            </w:pPr>
+            <w:r>
+              <w:rPr>
+                <w:rFonts w:cstheme="minorHAnsi"/>
+                <w:sz w:val="28"/>
+                <w:szCs w:val="28"/>
+              </w:rPr>
+              <w:t>Scenario nominal</w:t>
+            </w:r>
+          </w:p>
+        </w:tc>
+        <w:tc>
+          <w:tcPr>
+            <w:tcW w:w="7371" w:type="dxa"/>
+            <w:shd w:val="clear" w:color="auto" w:fill="85F2F7"/>
+          </w:tcPr>
+          <w:p>
+            <w:pPr>
+              <w:jc w:val="both"/>
+              <w:rPr>
+                <w:rFonts w:cstheme="minorHAnsi"/>
+                <w:sz w:val="28"/>
+                <w:szCs w:val="28"/>
+              </w:rPr>
+            </w:pPr>
+          </w:p>
+          <w:p>
+            <w:pPr>
+              <w:jc w:val="both"/>
+              <w:rPr>
+                <w:rFonts w:cstheme="minorHAnsi"/>
+                <w:sz w:val="28"/>
+                <w:szCs w:val="28"/>
+              </w:rPr>
+            </w:pPr>
+          </w:p>
+          <w:p>
+            <w:pPr>
+              <w:pStyle w:val="Paragraphedeliste"/>
+              <w:numPr>
+                <w:ilvl w:val="0"/>
+                <w:numId w:val="3"/>
+              </w:numPr>
+              <w:jc w:val="both"/>
+              <w:rPr>
+                <w:rFonts w:cstheme="minorHAnsi"/>
+                <w:sz w:val="28"/>
+                <w:szCs w:val="28"/>
+              </w:rPr>
+            </w:pPr>
+            <w:r>
+              <w:rPr>
+                <w:rFonts w:cstheme="minorHAnsi"/>
+                <w:sz w:val="28"/>
+                <w:szCs w:val="28"/>
+              </w:rPr>
+              <w:t xml:space="preserve">Le système envoie un formulaire d’évaluation. </w:t>
+            </w:r>
+          </w:p>
+          <w:p>
+            <w:pPr>
+              <w:pStyle w:val="Paragraphedeliste"/>
+              <w:numPr>
+                <w:ilvl w:val="0"/>
+                <w:numId w:val="3"/>
+              </w:numPr>
+              <w:jc w:val="both"/>
+              <w:rPr>
+                <w:rFonts w:cstheme="minorHAnsi"/>
+                <w:sz w:val="28"/>
+                <w:szCs w:val="28"/>
+              </w:rPr>
+            </w:pPr>
+            <w:r>
+              <w:rPr>
+                <w:rFonts w:cstheme="minorHAnsi"/>
+                <w:sz w:val="28"/>
+                <w:szCs w:val="28"/>
+              </w:rPr>
+              <w:t>L’étudiant saisie les champs puis valide l’évaluation de la séance</w:t>
+            </w:r>
+          </w:p>
+          <w:p>
+            <w:pPr>
+              <w:pStyle w:val="Paragraphedeliste"/>
+              <w:numPr>
+                <w:ilvl w:val="0"/>
+                <w:numId w:val="3"/>
+              </w:numPr>
+              <w:jc w:val="both"/>
+              <w:rPr>
+                <w:rFonts w:cstheme="minorHAnsi"/>
+                <w:sz w:val="28"/>
+                <w:szCs w:val="28"/>
+              </w:rPr>
+            </w:pPr>
+            <w:r>
+              <w:rPr>
+                <w:rFonts w:cstheme="minorHAnsi"/>
+                <w:sz w:val="28"/>
+                <w:szCs w:val="28"/>
+              </w:rPr>
+              <w:t>Vérification des informations fournies.</w:t>
+            </w:r>
+          </w:p>
+          <w:p>
+            <w:pPr>
+              <w:pStyle w:val="Paragraphedeliste"/>
+              <w:numPr>
+                <w:ilvl w:val="0"/>
+                <w:numId w:val="3"/>
+              </w:numPr>
+              <w:jc w:val="both"/>
+              <w:rPr>
+                <w:rFonts w:cstheme="minorHAnsi"/>
+                <w:sz w:val="28"/>
+                <w:szCs w:val="28"/>
+              </w:rPr>
+            </w:pPr>
+            <w:r>
+              <w:rPr>
+                <w:rFonts w:cstheme="minorHAnsi"/>
+                <w:sz w:val="28"/>
+                <w:szCs w:val="28"/>
+              </w:rPr>
+              <w:t>Enregistrement des données dans la base de données à travers l’API</w:t>
+            </w:r>
+          </w:p>
+        </w:tc>
+      </w:tr>
+      <w:tr>
+        <w:trPr>
+          <w:trHeight w:val="1131"/>
+        </w:trPr>
+        <w:tc>
+          <w:tcPr>
+            <w:tcW w:w="2122" w:type="dxa"/>
+            <w:shd w:val="clear" w:color="auto" w:fill="auto"/>
+          </w:tcPr>
+          <w:p>
+            <w:pPr>
+              <w:jc w:val="both"/>
+              <w:rPr>
+                <w:rFonts w:cstheme="minorHAnsi"/>
+                <w:sz w:val="28"/>
+                <w:szCs w:val="28"/>
+              </w:rPr>
+            </w:pPr>
+          </w:p>
+          <w:p>
+            <w:pPr>
+              <w:jc w:val="both"/>
+              <w:rPr>
+                <w:rFonts w:cstheme="minorHAnsi"/>
+                <w:sz w:val="28"/>
+                <w:szCs w:val="28"/>
+              </w:rPr>
+            </w:pPr>
+            <w:r>
+              <w:rPr>
+                <w:rFonts w:cstheme="minorHAnsi"/>
+                <w:sz w:val="28"/>
+                <w:szCs w:val="28"/>
+              </w:rPr>
+              <w:t>Scenario alternatif</w:t>
+            </w:r>
+          </w:p>
+        </w:tc>
+        <w:tc>
+          <w:tcPr>
+            <w:tcW w:w="7371" w:type="dxa"/>
+            <w:shd w:val="clear" w:color="auto" w:fill="auto"/>
+          </w:tcPr>
+          <w:p>
+            <w:pPr>
+              <w:jc w:val="both"/>
+              <w:rPr>
+                <w:rFonts w:cstheme="minorHAnsi"/>
+                <w:sz w:val="28"/>
+                <w:szCs w:val="28"/>
+              </w:rPr>
+            </w:pPr>
+            <w:r>
+              <w:rPr>
+                <w:rFonts w:cstheme="minorHAnsi"/>
+                <w:sz w:val="28"/>
+                <w:szCs w:val="28"/>
+              </w:rPr>
+              <w:t xml:space="preserve"> </w:t>
+            </w:r>
+          </w:p>
+          <w:p>
+            <w:pPr>
+              <w:jc w:val="both"/>
+              <w:rPr>
+                <w:rFonts w:cstheme="minorHAnsi"/>
+                <w:sz w:val="28"/>
+                <w:szCs w:val="28"/>
+              </w:rPr>
+            </w:pPr>
+            <w:r>
+              <w:rPr>
+                <w:rFonts w:cstheme="minorHAnsi"/>
+                <w:sz w:val="28"/>
+                <w:szCs w:val="28"/>
+              </w:rPr>
+              <w:t>A1. A l’étape 3, s’il y a des champs manquants alors le système affiche un message d’erreur et le scénario reprend à l’étape 1.</w:t>
+            </w:r>
+          </w:p>
+        </w:tc>
+      </w:tr>
+      <w:tr>
+        <w:trPr>
+          <w:trHeight w:val="694"/>
+        </w:trPr>
+        <w:tc>
+          <w:tcPr>
+            <w:tcW w:w="2122" w:type="dxa"/>
+            <w:shd w:val="clear" w:color="auto" w:fill="85F2F7"/>
+          </w:tcPr>
+          <w:p>
+            <w:pPr>
+              <w:jc w:val="both"/>
+              <w:rPr>
+                <w:rFonts w:cstheme="minorHAnsi"/>
+                <w:sz w:val="28"/>
+                <w:szCs w:val="28"/>
+              </w:rPr>
+            </w:pPr>
+          </w:p>
+          <w:p>
+            <w:pPr>
+              <w:jc w:val="both"/>
+              <w:rPr>
+                <w:rFonts w:cstheme="minorHAnsi"/>
+                <w:sz w:val="28"/>
+                <w:szCs w:val="28"/>
+              </w:rPr>
+            </w:pPr>
+            <w:r>
+              <w:rPr>
+                <w:rFonts w:cstheme="minorHAnsi"/>
+                <w:sz w:val="28"/>
+                <w:szCs w:val="28"/>
+              </w:rPr>
+              <w:t xml:space="preserve">  Post-condition</w:t>
+            </w:r>
+          </w:p>
+        </w:tc>
+        <w:tc>
+          <w:tcPr>
+            <w:tcW w:w="7371" w:type="dxa"/>
+            <w:shd w:val="clear" w:color="auto" w:fill="85F2F7"/>
+          </w:tcPr>
+          <w:p>
+            <w:pPr>
+              <w:jc w:val="both"/>
+              <w:rPr>
+                <w:rFonts w:cstheme="minorHAnsi"/>
+                <w:sz w:val="28"/>
+                <w:szCs w:val="28"/>
+              </w:rPr>
+            </w:pPr>
+          </w:p>
+          <w:p>
+            <w:pPr>
+              <w:jc w:val="both"/>
+              <w:rPr>
+                <w:rFonts w:cstheme="minorHAnsi"/>
+                <w:sz w:val="28"/>
+                <w:szCs w:val="28"/>
+              </w:rPr>
+            </w:pPr>
+            <w:r>
+              <w:rPr>
+                <w:rFonts w:cstheme="minorHAnsi"/>
+                <w:sz w:val="28"/>
+                <w:szCs w:val="28"/>
+              </w:rPr>
+              <w:t xml:space="preserve">                          Validation du formulaire l’évaluation</w:t>
+            </w:r>
+          </w:p>
+        </w:tc>
+      </w:tr>
+    </w:tbl>
+    <w:p>
+      <w:pPr>
+        <w:ind w:left="1440" w:firstLine="720"/>
+        <w:rPr>
+          <w:sz w:val="28"/>
+          <w:szCs w:val="28"/>
+          <w:u w:val="single"/>
+          <w:lang w:val="fr-FR"/>
+        </w:rPr>
+      </w:pPr>
+    </w:p>
+    <w:p>
+      <w:pPr>
+        <w:ind w:left="1440" w:firstLine="720"/>
+        <w:rPr>
+          <w:sz w:val="28"/>
+          <w:szCs w:val="28"/>
+          <w:u w:val="single"/>
+          <w:lang w:val="fr-FR"/>
+        </w:rPr>
+      </w:pPr>
+    </w:p>
+    <w:p>
+      <w:pPr>
+        <w:ind w:left="1440" w:firstLine="720"/>
+        <w:rPr>
+          <w:sz w:val="28"/>
+          <w:szCs w:val="28"/>
+          <w:u w:val="single"/>
+          <w:lang w:val="fr-FR"/>
+        </w:rPr>
+      </w:pPr>
+    </w:p>
+    <w:p>
+      <w:pPr>
+        <w:ind w:left="1440" w:firstLine="720"/>
+        <w:rPr>
+          <w:sz w:val="28"/>
+          <w:szCs w:val="28"/>
+          <w:u w:val="single"/>
+          <w:lang w:val="fr-FR"/>
+        </w:rPr>
+      </w:pPr>
+    </w:p>
+    <w:p>
+      <w:pPr>
+        <w:ind w:left="1440" w:firstLine="720"/>
+        <w:rPr>
+          <w:sz w:val="28"/>
+          <w:szCs w:val="28"/>
+          <w:u w:val="single"/>
+          <w:lang w:val="fr-FR"/>
+        </w:rPr>
+      </w:pPr>
+    </w:p>
+    <w:p>
+      <w:pPr>
+        <w:ind w:left="1440" w:firstLine="720"/>
+        <w:rPr>
+          <w:sz w:val="28"/>
+          <w:szCs w:val="28"/>
+          <w:u w:val="single"/>
+          <w:lang w:val="fr-FR"/>
+        </w:rPr>
+      </w:pPr>
+      <w:r>
+        <w:rPr>
+          <w:noProof/>
+        </w:rPr>
+        <w:lastRenderedPageBreak/>
+        <w:drawing>
+          <wp:anchor distT="0" distB="0" distL="114300" distR="114300" simplePos="0" relativeHeight="251660288" behindDoc="1" locked="0" layoutInCell="1" allowOverlap="1" wp14:anchorId="5A1333F1" wp14:editId="2DBC9804">
+            <wp:simplePos x="0" y="0"/>
+            <wp:positionH relativeFrom="column">
+              <wp:posOffset>333375</wp:posOffset>
+            </wp:positionH>
+            <wp:positionV relativeFrom="paragraph">
+              <wp:posOffset>419100</wp:posOffset>
+            </wp:positionV>
+            <wp:extent cx="5819775" cy="4915535"/>
+            <wp:effectExtent l="0" t="0" r="9525" b="0"/>
+            <wp:wrapTight wrapText="bothSides">
+              <wp:wrapPolygon edited="0">
+                <wp:start x="0" y="0"/>
+                <wp:lineTo x="0" y="21513"/>
+                <wp:lineTo x="21565" y="21513"/>
+                <wp:lineTo x="21565" y="0"/>
+                <wp:lineTo x="0" y="0"/>
+              </wp:wrapPolygon>
+            </wp:wrapTight>
+            <wp:docPr id="12" name="Image 12"/>
+            <wp:cNvGraphicFramePr>
+              <a:graphicFrameLocks xmlns:a="http://schemas.openxmlformats.org/drawingml/2006/main" noChangeAspect="1"/>
+            </wp:cNvGraphicFramePr>
+            <a:graphic xmlns:a="http://schemas.openxmlformats.org/drawingml/2006/main">
+              <a:graphicData uri="http://schemas.openxmlformats.org/drawingml/2006/picture">
+                <pic:pic xmlns:pic="http://schemas.openxmlformats.org/drawingml/2006/picture">
+                  <pic:nvPicPr>
+                    <pic:cNvPr id="1" name=""/>
+                    <pic:cNvPicPr/>
+                  </pic:nvPicPr>
+                  <pic:blipFill>
+                    <a:blip r:embed="rId8">
+                      <a:extLst>
+                        <a:ext uri="{28A0092B-C50C-407E-A947-70E740481C1C}">
+                          <a14:useLocalDpi xmlns:a14="http://schemas.microsoft.com/office/drawing/2010/main" val="0"/>
+                        </a:ext>
+                      </a:extLst>
+                    </a:blip>
+                    <a:stretch>
+                      <a:fillRect/>
+                    </a:stretch>
+                  </pic:blipFill>
+                  <pic:spPr>
+                    <a:xfrm>
+                      <a:off x="0" y="0"/>
+                      <a:ext cx="5819775" cy="4915535"/>
+                    </a:xfrm>
+                    <a:prstGeom prst="rect">
+                      <a:avLst/>
+                    </a:prstGeom>
+                  </pic:spPr>
+                </pic:pic>
+              </a:graphicData>
+            </a:graphic>
+          </wp:anchor>
+        </w:drawing>
+      </w:r>
+      <w:r>
+        <w:rPr>
+          <w:rFonts w:cstheme="minorHAnsi"/>
+          <w:sz w:val="28"/>
+          <w:szCs w:val="28"/>
+          <w:lang w:val="fr-FR"/>
+        </w:rPr>
+        <w:t xml:space="preserve">Diagramme </w:t>
+      </w:r>
+      <w:r>
+        <w:rPr>
+          <w:rFonts w:cstheme="minorHAnsi"/>
+          <w:sz w:val="28"/>
+          <w:szCs w:val="28"/>
+          <w:lang w:val="fr-FR"/>
+        </w:rPr>
+        <w:t xml:space="preserve">de </w:t>
+      </w:r>
+      <w:r>
+        <w:rPr>
+          <w:rFonts w:cstheme="minorHAnsi"/>
+          <w:sz w:val="28"/>
+          <w:szCs w:val="28"/>
+          <w:lang w:val="fr-FR"/>
+        </w:rPr>
+        <w:t>séquence</w:t>
+      </w:r>
+      <w:r>
+        <w:rPr>
+          <w:rFonts w:cstheme="minorHAnsi"/>
+          <w:sz w:val="28"/>
+          <w:szCs w:val="28"/>
+          <w:lang w:val="fr-FR"/>
+        </w:rPr>
+        <w:t xml:space="preserve"> « </w:t>
+      </w:r>
+      <w:r>
+        <w:rPr>
+          <w:rFonts w:cstheme="minorHAnsi"/>
+          <w:sz w:val="28"/>
+          <w:szCs w:val="28"/>
+          <w:lang w:val="fr-FR"/>
+        </w:rPr>
+        <w:t>cas remplir formulaire</w:t>
+      </w:r>
+      <w:r>
+        <w:rPr>
+          <w:rFonts w:cstheme="minorHAnsi"/>
+          <w:sz w:val="28"/>
+          <w:szCs w:val="28"/>
+          <w:lang w:val="fr-FR"/>
+        </w:rPr>
+        <w:t> »</w:t>
+      </w:r>
+    </w:p>
+    <w:p>
+      <w:pPr>
+        <w:ind w:left="1440" w:firstLine="720"/>
+        <w:rPr>
+          <w:sz w:val="28"/>
+          <w:szCs w:val="28"/>
+          <w:u w:val="single"/>
+          <w:lang w:val="fr-FR"/>
+        </w:rPr>
+      </w:pPr>
+    </w:p>
+    <w:p>
+      <w:pPr>
+        <w:ind w:left="1440" w:firstLine="720"/>
+        <w:rPr>
+          <w:sz w:val="28"/>
+          <w:szCs w:val="28"/>
+          <w:u w:val="single"/>
+          <w:lang w:val="fr-FR"/>
+        </w:rPr>
+      </w:pPr>
+    </w:p>
+    <w:p>
+      <w:pPr>
+        <w:ind w:left="1440" w:firstLine="720"/>
+        <w:rPr>
+          <w:sz w:val="28"/>
+          <w:szCs w:val="28"/>
+          <w:u w:val="single"/>
+          <w:lang w:val="fr-FR"/>
+        </w:rPr>
+      </w:pPr>
+    </w:p>
+    <w:p>
+      <w:pPr>
+        <w:ind w:left="1440" w:firstLine="720"/>
+        <w:rPr>
+          <w:sz w:val="28"/>
+          <w:szCs w:val="28"/>
+          <w:u w:val="single"/>
+          <w:lang w:val="fr-FR"/>
+        </w:rPr>
+      </w:pPr>
+    </w:p>
+    <w:p>
+      <w:pPr>
+        <w:ind w:left="1440" w:firstLine="720"/>
+        <w:rPr>
+          <w:sz w:val="28"/>
+          <w:szCs w:val="28"/>
+          <w:u w:val="single"/>
+          <w:lang w:val="fr-FR"/>
+        </w:rPr>
+      </w:pPr>
+    </w:p>
+    <w:p>
+      <w:pPr>
+        <w:ind w:left="1440" w:firstLine="720"/>
+        <w:rPr>
+          <w:sz w:val="28"/>
+          <w:szCs w:val="28"/>
+          <w:u w:val="single"/>
+          <w:lang w:val="fr-FR"/>
+        </w:rPr>
+      </w:pPr>
+    </w:p>
+    <w:p>
+      <w:pPr>
+        <w:ind w:left="1440" w:firstLine="720"/>
+        <w:rPr>
+          <w:sz w:val="28"/>
+          <w:szCs w:val="28"/>
+          <w:u w:val="single"/>
+          <w:lang w:val="fr-FR"/>
+        </w:rPr>
+      </w:pPr>
+    </w:p>
+    <w:p>
+      <w:pPr>
+        <w:ind w:left="1440" w:firstLine="720"/>
+        <w:rPr>
+          <w:sz w:val="28"/>
+          <w:szCs w:val="28"/>
+          <w:u w:val="single"/>
+          <w:lang w:val="fr-FR"/>
+        </w:rPr>
+      </w:pPr>
+    </w:p>
+    <w:p>
+      <w:pPr>
+        <w:pStyle w:val="Paragraphedeliste"/>
+        <w:tabs>
+          <w:tab w:val="left" w:pos="6555"/>
+        </w:tabs>
+        <w:ind w:left="-426" w:right="-566"/>
+        <w:jc w:val="both"/>
+        <w:rPr>
+          <w:rFonts w:cstheme="minorHAnsi"/>
+          <w:sz w:val="28"/>
+          <w:szCs w:val="28"/>
+        </w:rPr>
+      </w:pPr>
+      <w:r>
+        <w:rPr>
+          <w:rFonts w:cstheme="minorHAnsi"/>
+          <w:sz w:val="28"/>
+          <w:szCs w:val="28"/>
+        </w:rPr>
+        <w:lastRenderedPageBreak/>
+        <w:t xml:space="preserve">    </w:t>
+      </w:r>
+      <w:r>
+        <w:rPr>
+          <w:rFonts w:cstheme="minorHAnsi"/>
+          <w:sz w:val="28"/>
+          <w:szCs w:val="28"/>
+        </w:rPr>
+        <w:t>Fiche textuelle du « </w:t>
+      </w:r>
+      <w:r>
+        <w:rPr>
+          <w:rFonts w:cstheme="minorHAnsi"/>
+          <w:sz w:val="28"/>
+          <w:szCs w:val="28"/>
+        </w:rPr>
+        <w:t xml:space="preserve">cas </w:t>
+      </w:r>
+      <w:r>
+        <w:rPr>
+          <w:rFonts w:cstheme="minorHAnsi"/>
+          <w:sz w:val="28"/>
+          <w:szCs w:val="28"/>
+        </w:rPr>
+        <w:t>d</w:t>
+      </w:r>
+      <w:r>
+        <w:rPr>
+          <w:rFonts w:cstheme="minorHAnsi"/>
+          <w:sz w:val="28"/>
+          <w:szCs w:val="28"/>
+        </w:rPr>
+        <w:t xml:space="preserve">étecter liste </w:t>
+      </w:r>
+      <w:r>
+        <w:rPr>
+          <w:rFonts w:cstheme="minorHAnsi"/>
+          <w:sz w:val="28"/>
+          <w:szCs w:val="28"/>
+        </w:rPr>
+        <w:t>présence »</w:t>
+      </w:r>
+    </w:p>
+    <w:p>
+      <w:pPr>
+        <w:ind w:left="1440" w:firstLine="720"/>
+        <w:rPr>
+          <w:sz w:val="28"/>
+          <w:szCs w:val="28"/>
+          <w:u w:val="single"/>
+          <w:lang w:val="fr-FR"/>
+        </w:rPr>
+      </w:pPr>
+    </w:p>
+    <w:tbl>
+      <w:tblPr>
+        <w:tblStyle w:val="Grilledutableau"/>
+        <w:tblW w:w="9067" w:type="dxa"/>
+        <w:tblLook w:val="04A0" w:firstRow="1" w:lastRow="0" w:firstColumn="1" w:lastColumn="0" w:noHBand="0" w:noVBand="1"/>
+      </w:tblPr>
+      <w:tblGrid>
+        <w:gridCol w:w="2122"/>
+        <w:gridCol w:w="6945"/>
+      </w:tblGrid>
+      <w:tr>
+        <w:trPr>
+          <w:trHeight w:val="1098"/>
+        </w:trPr>
+        <w:tc>
+          <w:tcPr>
+            <w:tcW w:w="2122" w:type="dxa"/>
+            <w:shd w:val="clear" w:color="auto" w:fill="85F2F7"/>
+          </w:tcPr>
+          <w:p>
+            <w:pPr>
+              <w:jc w:val="both"/>
+              <w:rPr>
+                <w:rFonts w:cstheme="minorHAnsi"/>
+                <w:sz w:val="28"/>
+                <w:szCs w:val="28"/>
+              </w:rPr>
+            </w:pPr>
+            <w:r>
+              <w:rPr>
+                <w:rFonts w:cstheme="minorHAnsi"/>
+                <w:sz w:val="28"/>
+                <w:szCs w:val="28"/>
+              </w:rPr>
+              <w:t xml:space="preserve">   </w:t>
+            </w:r>
+          </w:p>
+          <w:p>
+            <w:pPr>
+              <w:jc w:val="both"/>
+              <w:rPr>
+                <w:rFonts w:cstheme="minorHAnsi"/>
+                <w:sz w:val="28"/>
+                <w:szCs w:val="28"/>
+              </w:rPr>
+            </w:pPr>
+            <w:r>
+              <w:rPr>
+                <w:rFonts w:cstheme="minorHAnsi"/>
+                <w:sz w:val="28"/>
+                <w:szCs w:val="28"/>
+              </w:rPr>
+              <w:t xml:space="preserve">          Titre</w:t>
+            </w:r>
+          </w:p>
+        </w:tc>
+        <w:tc>
+          <w:tcPr>
+            <w:tcW w:w="6945" w:type="dxa"/>
+            <w:shd w:val="clear" w:color="auto" w:fill="85F2F7"/>
+          </w:tcPr>
+          <w:p>
+            <w:pPr>
+              <w:jc w:val="both"/>
+              <w:rPr>
+                <w:rFonts w:cstheme="minorHAnsi"/>
+                <w:sz w:val="28"/>
+                <w:szCs w:val="28"/>
+              </w:rPr>
+            </w:pPr>
+          </w:p>
+          <w:p>
+            <w:pPr>
+              <w:jc w:val="both"/>
+              <w:rPr>
+                <w:rFonts w:cstheme="minorHAnsi"/>
+                <w:sz w:val="28"/>
+                <w:szCs w:val="28"/>
+              </w:rPr>
+            </w:pPr>
+            <w:r>
+              <w:rPr>
+                <w:rFonts w:cstheme="minorHAnsi"/>
+                <w:sz w:val="28"/>
+                <w:szCs w:val="28"/>
+              </w:rPr>
+              <w:t xml:space="preserve">                                 Détecter liste présence</w:t>
+            </w:r>
+          </w:p>
+        </w:tc>
+      </w:tr>
+      <w:tr>
+        <w:trPr>
+          <w:trHeight w:val="935"/>
+        </w:trPr>
+        <w:tc>
+          <w:tcPr>
+            <w:tcW w:w="2122" w:type="dxa"/>
+            <w:shd w:val="clear" w:color="auto" w:fill="85F2F7"/>
+          </w:tcPr>
+          <w:p>
+            <w:pPr>
+              <w:jc w:val="both"/>
+              <w:rPr>
+                <w:rFonts w:cstheme="minorHAnsi"/>
+                <w:sz w:val="28"/>
+                <w:szCs w:val="28"/>
+              </w:rPr>
+            </w:pPr>
+          </w:p>
+          <w:p>
+            <w:pPr>
+              <w:jc w:val="both"/>
+              <w:rPr>
+                <w:rFonts w:cstheme="minorHAnsi"/>
+                <w:sz w:val="28"/>
+                <w:szCs w:val="28"/>
+              </w:rPr>
+            </w:pPr>
+            <w:r>
+              <w:rPr>
+                <w:rFonts w:cstheme="minorHAnsi"/>
+                <w:sz w:val="28"/>
+                <w:szCs w:val="28"/>
+              </w:rPr>
+              <w:t xml:space="preserve">        Acteur</w:t>
+            </w:r>
+          </w:p>
+        </w:tc>
+        <w:tc>
+          <w:tcPr>
+            <w:tcW w:w="6945" w:type="dxa"/>
+            <w:shd w:val="clear" w:color="auto" w:fill="85F2F7"/>
+          </w:tcPr>
+          <w:p>
+            <w:pPr>
+              <w:jc w:val="both"/>
+              <w:rPr>
+                <w:rFonts w:cstheme="minorHAnsi"/>
+                <w:sz w:val="28"/>
+                <w:szCs w:val="28"/>
+              </w:rPr>
+            </w:pPr>
+          </w:p>
+          <w:p>
+            <w:pPr>
+              <w:jc w:val="both"/>
+              <w:rPr>
+                <w:rFonts w:cstheme="minorHAnsi"/>
+                <w:sz w:val="28"/>
+                <w:szCs w:val="28"/>
+              </w:rPr>
+            </w:pPr>
+            <w:r>
+              <w:rPr>
+                <w:rFonts w:cstheme="minorHAnsi"/>
+                <w:sz w:val="28"/>
+                <w:szCs w:val="28"/>
+              </w:rPr>
+              <w:t xml:space="preserve">                                            Plugin</w:t>
+            </w:r>
+          </w:p>
+        </w:tc>
+      </w:tr>
+      <w:tr>
+        <w:trPr>
+          <w:trHeight w:val="1274"/>
+        </w:trPr>
+        <w:tc>
+          <w:tcPr>
+            <w:tcW w:w="2122" w:type="dxa"/>
+            <w:shd w:val="clear" w:color="auto" w:fill="auto"/>
+          </w:tcPr>
+          <w:p>
+            <w:pPr>
+              <w:jc w:val="both"/>
+              <w:rPr>
+                <w:rFonts w:cstheme="minorHAnsi"/>
+                <w:sz w:val="28"/>
+                <w:szCs w:val="28"/>
+              </w:rPr>
+            </w:pPr>
+          </w:p>
+          <w:p>
+            <w:pPr>
+              <w:jc w:val="both"/>
+              <w:rPr>
+                <w:rFonts w:cstheme="minorHAnsi"/>
+                <w:sz w:val="28"/>
+                <w:szCs w:val="28"/>
+              </w:rPr>
+            </w:pPr>
+          </w:p>
+          <w:p>
+            <w:pPr>
+              <w:jc w:val="both"/>
+              <w:rPr>
+                <w:rFonts w:cstheme="minorHAnsi"/>
+                <w:sz w:val="28"/>
+                <w:szCs w:val="28"/>
+              </w:rPr>
+            </w:pPr>
+            <w:r>
+              <w:rPr>
+                <w:rFonts w:cstheme="minorHAnsi"/>
+                <w:sz w:val="28"/>
+                <w:szCs w:val="28"/>
+              </w:rPr>
+              <w:t xml:space="preserve">       Objectif</w:t>
+            </w:r>
+          </w:p>
+        </w:tc>
+        <w:tc>
+          <w:tcPr>
+            <w:tcW w:w="6945" w:type="dxa"/>
+            <w:shd w:val="clear" w:color="auto" w:fill="auto"/>
+          </w:tcPr>
+          <w:p>
+            <w:pPr>
+              <w:jc w:val="both"/>
+              <w:rPr>
+                <w:rFonts w:cstheme="minorHAnsi"/>
+                <w:sz w:val="28"/>
+                <w:szCs w:val="28"/>
+              </w:rPr>
+            </w:pPr>
+          </w:p>
+          <w:p>
+            <w:pPr>
+              <w:jc w:val="both"/>
+              <w:rPr>
+                <w:rFonts w:cstheme="minorHAnsi"/>
+                <w:sz w:val="28"/>
+                <w:szCs w:val="28"/>
+              </w:rPr>
+            </w:pPr>
+          </w:p>
+          <w:p>
+            <w:pPr>
+              <w:jc w:val="both"/>
+              <w:rPr>
+                <w:rFonts w:cstheme="minorHAnsi"/>
+                <w:sz w:val="28"/>
+                <w:szCs w:val="28"/>
+              </w:rPr>
+            </w:pPr>
+            <w:r>
+              <w:rPr>
+                <w:rFonts w:cstheme="minorHAnsi"/>
+                <w:sz w:val="28"/>
+                <w:szCs w:val="28"/>
+              </w:rPr>
+              <w:t>Le plugin a pour rôle de détecter la liste des présences et d’alimenter la base.</w:t>
+            </w:r>
+          </w:p>
+        </w:tc>
+      </w:tr>
+      <w:tr>
+        <w:trPr>
+          <w:trHeight w:val="1392"/>
+        </w:trPr>
+        <w:tc>
+          <w:tcPr>
+            <w:tcW w:w="2122" w:type="dxa"/>
+            <w:shd w:val="clear" w:color="auto" w:fill="auto"/>
+          </w:tcPr>
+          <w:p>
+            <w:pPr>
+              <w:jc w:val="both"/>
+              <w:rPr>
+                <w:rFonts w:cstheme="minorHAnsi"/>
+                <w:sz w:val="28"/>
+                <w:szCs w:val="28"/>
+              </w:rPr>
+            </w:pPr>
+          </w:p>
+          <w:p>
+            <w:pPr>
+              <w:jc w:val="both"/>
+              <w:rPr>
+                <w:rFonts w:cstheme="minorHAnsi"/>
+                <w:sz w:val="28"/>
+                <w:szCs w:val="28"/>
+              </w:rPr>
+            </w:pPr>
+          </w:p>
+          <w:p>
+            <w:pPr>
+              <w:jc w:val="both"/>
+              <w:rPr>
+                <w:rFonts w:cstheme="minorHAnsi"/>
+                <w:sz w:val="28"/>
+                <w:szCs w:val="28"/>
+              </w:rPr>
+            </w:pPr>
+            <w:r>
+              <w:rPr>
+                <w:rFonts w:cstheme="minorHAnsi"/>
+                <w:sz w:val="28"/>
+                <w:szCs w:val="28"/>
+              </w:rPr>
+              <w:t xml:space="preserve">   Précondition</w:t>
+            </w:r>
+          </w:p>
+        </w:tc>
+        <w:tc>
+          <w:tcPr>
+            <w:tcW w:w="6945" w:type="dxa"/>
+            <w:shd w:val="clear" w:color="auto" w:fill="auto"/>
+          </w:tcPr>
+          <w:p>
+            <w:pPr>
+              <w:jc w:val="both"/>
+              <w:rPr>
+                <w:rFonts w:cstheme="minorHAnsi"/>
+                <w:sz w:val="28"/>
+                <w:szCs w:val="28"/>
+              </w:rPr>
+            </w:pPr>
+          </w:p>
+          <w:p>
+            <w:pPr>
+              <w:jc w:val="both"/>
+              <w:rPr>
+                <w:rFonts w:cstheme="minorHAnsi"/>
+                <w:sz w:val="28"/>
+                <w:szCs w:val="28"/>
+              </w:rPr>
+            </w:pPr>
+          </w:p>
+          <w:p>
+            <w:pPr>
+              <w:jc w:val="both"/>
+              <w:rPr>
+                <w:rFonts w:cstheme="minorHAnsi"/>
+                <w:sz w:val="28"/>
+                <w:szCs w:val="28"/>
+              </w:rPr>
+            </w:pPr>
+            <w:r>
+              <w:rPr>
+                <w:rFonts w:cstheme="minorHAnsi"/>
+                <w:sz w:val="28"/>
+                <w:szCs w:val="28"/>
+              </w:rPr>
+              <w:t>Après authentification du professeur et du choix de la classe et de la matière.</w:t>
+            </w:r>
+          </w:p>
+        </w:tc>
+      </w:tr>
+      <w:tr>
+        <w:trPr>
+          <w:trHeight w:val="1554"/>
+        </w:trPr>
+        <w:tc>
+          <w:tcPr>
+            <w:tcW w:w="2122" w:type="dxa"/>
+            <w:shd w:val="clear" w:color="auto" w:fill="85F2F7"/>
+          </w:tcPr>
+          <w:p>
+            <w:pPr>
+              <w:jc w:val="both"/>
+              <w:rPr>
+                <w:rFonts w:cstheme="minorHAnsi"/>
+                <w:sz w:val="28"/>
+                <w:szCs w:val="28"/>
+              </w:rPr>
+            </w:pPr>
+          </w:p>
+          <w:p>
+            <w:pPr>
+              <w:jc w:val="both"/>
+              <w:rPr>
+                <w:rFonts w:cstheme="minorHAnsi"/>
+                <w:sz w:val="28"/>
+                <w:szCs w:val="28"/>
+              </w:rPr>
+            </w:pPr>
+          </w:p>
+          <w:p>
+            <w:pPr>
+              <w:jc w:val="both"/>
+              <w:rPr>
+                <w:rFonts w:cstheme="minorHAnsi"/>
+                <w:sz w:val="28"/>
+                <w:szCs w:val="28"/>
+              </w:rPr>
+            </w:pPr>
+            <w:r>
+              <w:rPr>
+                <w:rFonts w:cstheme="minorHAnsi"/>
+                <w:sz w:val="28"/>
+                <w:szCs w:val="28"/>
+              </w:rPr>
+              <w:t xml:space="preserve">  Scenario nominal</w:t>
+            </w:r>
+          </w:p>
+        </w:tc>
+        <w:tc>
+          <w:tcPr>
+            <w:tcW w:w="6945" w:type="dxa"/>
+            <w:shd w:val="clear" w:color="auto" w:fill="85F2F7"/>
+          </w:tcPr>
+          <w:p>
+            <w:pPr>
+              <w:ind w:left="360"/>
+              <w:jc w:val="both"/>
+              <w:rPr>
+                <w:rFonts w:cstheme="minorHAnsi"/>
+                <w:sz w:val="28"/>
+                <w:szCs w:val="28"/>
+              </w:rPr>
+            </w:pPr>
+          </w:p>
+          <w:p>
+            <w:pPr>
+              <w:pStyle w:val="Paragraphedeliste"/>
+              <w:jc w:val="both"/>
+              <w:rPr>
+                <w:rFonts w:cstheme="minorHAnsi"/>
+                <w:sz w:val="28"/>
+                <w:szCs w:val="28"/>
+              </w:rPr>
+            </w:pPr>
+          </w:p>
+          <w:p>
+            <w:pPr>
+              <w:pStyle w:val="Paragraphedeliste"/>
+              <w:numPr>
+                <w:ilvl w:val="0"/>
+                <w:numId w:val="4"/>
+              </w:numPr>
+              <w:jc w:val="both"/>
+              <w:rPr>
+                <w:rFonts w:cstheme="minorHAnsi"/>
+                <w:sz w:val="28"/>
+                <w:szCs w:val="28"/>
+              </w:rPr>
+            </w:pPr>
+            <w:r>
+              <w:rPr>
+                <w:rFonts w:cstheme="minorHAnsi"/>
+                <w:sz w:val="28"/>
+                <w:szCs w:val="28"/>
+              </w:rPr>
+              <w:t>Le plugin récupère la liste de présences.</w:t>
+            </w:r>
+          </w:p>
+          <w:p>
+            <w:pPr>
+              <w:pStyle w:val="Paragraphedeliste"/>
+              <w:numPr>
+                <w:ilvl w:val="0"/>
+                <w:numId w:val="4"/>
+              </w:numPr>
+              <w:jc w:val="both"/>
+              <w:rPr>
+                <w:rFonts w:cstheme="minorHAnsi"/>
+                <w:sz w:val="28"/>
+                <w:szCs w:val="28"/>
+              </w:rPr>
+            </w:pPr>
+            <w:r>
+              <w:rPr>
+                <w:rFonts w:cstheme="minorHAnsi"/>
+                <w:sz w:val="28"/>
+                <w:szCs w:val="28"/>
+              </w:rPr>
+              <w:t>Le système lui envoi la liste des présences</w:t>
+            </w:r>
+          </w:p>
+          <w:p>
+            <w:pPr>
+              <w:pStyle w:val="Paragraphedeliste"/>
+              <w:numPr>
+                <w:ilvl w:val="0"/>
+                <w:numId w:val="4"/>
+              </w:numPr>
+              <w:jc w:val="both"/>
+              <w:rPr>
+                <w:rFonts w:cstheme="minorHAnsi"/>
+                <w:sz w:val="28"/>
+                <w:szCs w:val="28"/>
+              </w:rPr>
+            </w:pPr>
+            <w:r>
+              <w:rPr>
+                <w:rFonts w:cstheme="minorHAnsi"/>
+                <w:sz w:val="28"/>
+                <w:szCs w:val="28"/>
+              </w:rPr>
+              <w:t>Enregistrement de la liste de présences dans la base de données par le système.</w:t>
+            </w:r>
+          </w:p>
+          <w:p>
+            <w:pPr>
+              <w:ind w:left="360"/>
+              <w:jc w:val="both"/>
+              <w:rPr>
+                <w:rFonts w:cstheme="minorHAnsi"/>
+                <w:sz w:val="28"/>
+                <w:szCs w:val="28"/>
+              </w:rPr>
+            </w:pPr>
+          </w:p>
+        </w:tc>
+      </w:tr>
+      <w:tr>
+        <w:trPr>
+          <w:trHeight w:val="1137"/>
+        </w:trPr>
+        <w:tc>
+          <w:tcPr>
+            <w:tcW w:w="2122" w:type="dxa"/>
+            <w:shd w:val="clear" w:color="auto" w:fill="auto"/>
+          </w:tcPr>
+          <w:p>
+            <w:pPr>
+              <w:jc w:val="both"/>
+              <w:rPr>
+                <w:rFonts w:cstheme="minorHAnsi"/>
+                <w:sz w:val="28"/>
+                <w:szCs w:val="28"/>
+              </w:rPr>
+            </w:pPr>
+          </w:p>
+          <w:p>
+            <w:pPr>
+              <w:jc w:val="both"/>
+              <w:rPr>
+                <w:rFonts w:cstheme="minorHAnsi"/>
+                <w:sz w:val="28"/>
+                <w:szCs w:val="28"/>
+              </w:rPr>
+            </w:pPr>
+            <w:r>
+              <w:rPr>
+                <w:rFonts w:cstheme="minorHAnsi"/>
+                <w:sz w:val="28"/>
+                <w:szCs w:val="28"/>
+              </w:rPr>
+              <w:t xml:space="preserve">  Scenario alternatif</w:t>
+            </w:r>
+          </w:p>
+        </w:tc>
+        <w:tc>
+          <w:tcPr>
+            <w:tcW w:w="6945" w:type="dxa"/>
+            <w:shd w:val="clear" w:color="auto" w:fill="auto"/>
+          </w:tcPr>
+          <w:p>
+            <w:pPr>
+              <w:jc w:val="both"/>
+              <w:rPr>
+                <w:rFonts w:cstheme="minorHAnsi"/>
+                <w:sz w:val="28"/>
+                <w:szCs w:val="28"/>
+              </w:rPr>
+            </w:pPr>
+          </w:p>
+          <w:p>
+            <w:pPr>
+              <w:jc w:val="both"/>
+              <w:rPr>
+                <w:rFonts w:cstheme="minorHAnsi"/>
+                <w:sz w:val="28"/>
+                <w:szCs w:val="28"/>
+              </w:rPr>
+            </w:pPr>
+            <w:r>
+              <w:rPr>
+                <w:rFonts w:cstheme="minorHAnsi"/>
+                <w:sz w:val="28"/>
+                <w:szCs w:val="28"/>
+              </w:rPr>
+              <w:t>A1. Si aucune présence n’est détectée alors le scénario reste à l’étape 1.</w:t>
+            </w:r>
+          </w:p>
+        </w:tc>
+      </w:tr>
+      <w:tr>
+        <w:trPr>
+          <w:trHeight w:val="841"/>
+        </w:trPr>
+        <w:tc>
+          <w:tcPr>
+            <w:tcW w:w="2122" w:type="dxa"/>
+            <w:shd w:val="clear" w:color="auto" w:fill="85F2F7"/>
+          </w:tcPr>
+          <w:p>
+            <w:pPr>
+              <w:jc w:val="both"/>
+              <w:rPr>
+                <w:rFonts w:cstheme="minorHAnsi"/>
+                <w:sz w:val="28"/>
+                <w:szCs w:val="28"/>
+              </w:rPr>
+            </w:pPr>
+          </w:p>
+          <w:p>
+            <w:pPr>
+              <w:jc w:val="both"/>
+              <w:rPr>
+                <w:rFonts w:cstheme="minorHAnsi"/>
+                <w:sz w:val="28"/>
+                <w:szCs w:val="28"/>
+              </w:rPr>
+            </w:pPr>
+            <w:r>
+              <w:rPr>
+                <w:rFonts w:cstheme="minorHAnsi"/>
+                <w:sz w:val="28"/>
+                <w:szCs w:val="28"/>
+              </w:rPr>
+              <w:t xml:space="preserve">  Post-condition</w:t>
+            </w:r>
+          </w:p>
+        </w:tc>
+        <w:tc>
+          <w:tcPr>
+            <w:tcW w:w="6945" w:type="dxa"/>
+            <w:shd w:val="clear" w:color="auto" w:fill="85F2F7"/>
+          </w:tcPr>
+          <w:p>
+            <w:pPr>
+              <w:jc w:val="both"/>
+              <w:rPr>
+                <w:rFonts w:cstheme="minorHAnsi"/>
+                <w:sz w:val="28"/>
+                <w:szCs w:val="28"/>
+              </w:rPr>
+            </w:pPr>
+          </w:p>
+          <w:p>
+            <w:pPr>
+              <w:jc w:val="both"/>
+              <w:rPr>
+                <w:rFonts w:cstheme="minorHAnsi"/>
+                <w:sz w:val="28"/>
+                <w:szCs w:val="28"/>
+              </w:rPr>
+            </w:pPr>
+            <w:r>
+              <w:rPr>
+                <w:rFonts w:cstheme="minorHAnsi"/>
+                <w:sz w:val="28"/>
+                <w:szCs w:val="28"/>
+              </w:rPr>
+              <w:t xml:space="preserve">Mise </w:t>
+            </w:r>
+            <w:r>
+              <w:rPr>
+                <w:rFonts w:cstheme="minorHAnsi"/>
+                <w:sz w:val="28"/>
+                <w:szCs w:val="28"/>
+              </w:rPr>
+              <w:t>à jour</w:t>
+            </w:r>
+            <w:r>
+              <w:rPr>
+                <w:rFonts w:cstheme="minorHAnsi"/>
+                <w:sz w:val="28"/>
+                <w:szCs w:val="28"/>
+              </w:rPr>
+              <w:t xml:space="preserve"> de la liste des présences dans la base de données</w:t>
+            </w:r>
+            <w:r>
+              <w:rPr>
+                <w:rFonts w:cstheme="minorHAnsi"/>
+                <w:sz w:val="28"/>
+                <w:szCs w:val="28"/>
+              </w:rPr>
+              <w:t>.</w:t>
+            </w:r>
+          </w:p>
+        </w:tc>
+      </w:tr>
+    </w:tbl>
+    <w:p>
+      <w:pPr>
+        <w:ind w:left="1440" w:firstLine="720"/>
+        <w:rPr>
+          <w:sz w:val="28"/>
+          <w:szCs w:val="28"/>
+          <w:u w:val="single"/>
+          <w:lang w:val="fr-FR"/>
+        </w:rPr>
+      </w:pPr>
+    </w:p>
+    <w:p>
+      <w:pPr>
+        <w:ind w:left="1440" w:firstLine="720"/>
+        <w:rPr>
+          <w:sz w:val="28"/>
+          <w:szCs w:val="28"/>
+          <w:u w:val="single"/>
+          <w:lang w:val="fr-FR"/>
+        </w:rPr>
+      </w:pPr>
+    </w:p>
+    <w:p>
+      <w:pPr>
+        <w:ind w:left="1440" w:firstLine="720"/>
+        <w:rPr>
+          <w:sz w:val="28"/>
+          <w:szCs w:val="28"/>
+          <w:u w:val="single"/>
+          <w:lang w:val="fr-FR"/>
+        </w:rPr>
+      </w:pPr>
+    </w:p>
+    <w:p>
+      <w:pPr>
+        <w:ind w:left="1440" w:firstLine="720"/>
+        <w:rPr>
+          <w:sz w:val="28"/>
+          <w:szCs w:val="28"/>
+          <w:u w:val="single"/>
+          <w:lang w:val="fr-FR"/>
+        </w:rPr>
+      </w:pPr>
+    </w:p>
+    <w:p>
+      <w:pPr>
+        <w:ind w:left="1440" w:firstLine="720"/>
+        <w:rPr>
+          <w:sz w:val="28"/>
+          <w:szCs w:val="28"/>
+          <w:u w:val="single"/>
+          <w:lang w:val="fr-FR"/>
+        </w:rPr>
+      </w:pPr>
+    </w:p>
+    <w:p>
+      <w:pPr>
+        <w:rPr>
+          <w:sz w:val="28"/>
+          <w:szCs w:val="28"/>
+          <w:u w:val="single"/>
+          <w:lang w:val="fr-FR"/>
+        </w:rPr>
+      </w:pPr>
+      <w:r>
+        <w:rPr>
+          <w:rFonts w:cstheme="minorHAnsi"/>
+          <w:sz w:val="28"/>
+          <w:szCs w:val="28"/>
+          <w:lang w:val="fr-FR"/>
+        </w:rPr>
+        <w:lastRenderedPageBreak/>
+        <w:t xml:space="preserve">Diagramme </w:t>
+      </w:r>
+      <w:r>
+        <w:rPr>
+          <w:rFonts w:cstheme="minorHAnsi"/>
+          <w:sz w:val="28"/>
+          <w:szCs w:val="28"/>
+          <w:lang w:val="fr-FR"/>
+        </w:rPr>
+        <w:t xml:space="preserve">de </w:t>
+      </w:r>
+      <w:r>
+        <w:rPr>
+          <w:rFonts w:cstheme="minorHAnsi"/>
+          <w:sz w:val="28"/>
+          <w:szCs w:val="28"/>
+          <w:lang w:val="fr-FR"/>
+        </w:rPr>
+        <w:t>séquence</w:t>
+      </w:r>
+      <w:r>
+        <w:rPr>
+          <w:rFonts w:cstheme="minorHAnsi"/>
+          <w:sz w:val="28"/>
+          <w:szCs w:val="28"/>
+          <w:lang w:val="fr-FR"/>
+        </w:rPr>
+        <w:t xml:space="preserve"> </w:t>
+      </w:r>
+      <w:r>
+        <w:rPr>
+          <w:rFonts w:cstheme="minorHAnsi"/>
+          <w:sz w:val="28"/>
+          <w:szCs w:val="28"/>
+          <w:lang w:val="fr-FR"/>
+        </w:rPr>
+        <w:t>« cas détecter liste présence »</w:t>
+      </w:r>
+    </w:p>
+    <w:p>
+      <w:pPr>
+        <w:ind w:left="1440" w:firstLine="720"/>
+        <w:rPr>
+          <w:sz w:val="28"/>
+          <w:szCs w:val="28"/>
+          <w:u w:val="single"/>
+          <w:lang w:val="fr-FR"/>
+        </w:rPr>
+      </w:pPr>
+    </w:p>
+    <w:p>
+      <w:pPr>
+        <w:ind w:left="1440" w:firstLine="720"/>
+        <w:rPr>
+          <w:sz w:val="28"/>
+          <w:szCs w:val="28"/>
+          <w:u w:val="single"/>
+          <w:lang w:val="fr-FR"/>
+        </w:rPr>
+      </w:pPr>
+    </w:p>
+    <w:p>
+      <w:pPr>
+        <w:ind w:left="1440" w:firstLine="720"/>
+        <w:rPr>
+          <w:sz w:val="28"/>
+          <w:szCs w:val="28"/>
+          <w:u w:val="single"/>
+          <w:lang w:val="fr-FR"/>
+        </w:rPr>
+      </w:pPr>
+      <w:r>
+        <w:rPr>
+          <w:noProof/>
+        </w:rPr>
+        <w:drawing>
+          <wp:anchor distT="0" distB="0" distL="114300" distR="114300" simplePos="0" relativeHeight="251661312" behindDoc="1" locked="0" layoutInCell="1" allowOverlap="1" wp14:anchorId="19F00F13" wp14:editId="297F0DFE">
+            <wp:simplePos x="0" y="0"/>
+            <wp:positionH relativeFrom="margin">
+              <wp:align>left</wp:align>
+            </wp:positionH>
+            <wp:positionV relativeFrom="paragraph">
+              <wp:posOffset>335280</wp:posOffset>
+            </wp:positionV>
+            <wp:extent cx="5734050" cy="4095750"/>
+            <wp:effectExtent l="0" t="0" r="0" b="0"/>
+            <wp:wrapTight wrapText="bothSides">
+              <wp:wrapPolygon edited="0">
+                <wp:start x="0" y="0"/>
+                <wp:lineTo x="0" y="21500"/>
+                <wp:lineTo x="21528" y="21500"/>
+                <wp:lineTo x="21528" y="0"/>
+                <wp:lineTo x="0" y="0"/>
+              </wp:wrapPolygon>
+            </wp:wrapTight>
+            <wp:docPr id="14" name="Image 14"/>
+            <wp:cNvGraphicFramePr>
+              <a:graphicFrameLocks xmlns:a="http://schemas.openxmlformats.org/drawingml/2006/main" noChangeAspect="1"/>
+            </wp:cNvGraphicFramePr>
+            <a:graphic xmlns:a="http://schemas.openxmlformats.org/drawingml/2006/main">
+              <a:graphicData uri="http://schemas.openxmlformats.org/drawingml/2006/picture">
+                <pic:pic xmlns:pic="http://schemas.openxmlformats.org/drawingml/2006/picture">
+                  <pic:nvPicPr>
+                    <pic:cNvPr id="1" name=""/>
+                    <pic:cNvPicPr/>
+                  </pic:nvPicPr>
+                  <pic:blipFill>
+                    <a:blip r:embed="rId9">
+                      <a:extLst>
+                        <a:ext uri="{28A0092B-C50C-407E-A947-70E740481C1C}">
+                          <a14:useLocalDpi xmlns:a14="http://schemas.microsoft.com/office/drawing/2010/main" val="0"/>
+                        </a:ext>
+                      </a:extLst>
+                    </a:blip>
+                    <a:stretch>
+                      <a:fillRect/>
+                    </a:stretch>
+                  </pic:blipFill>
+                  <pic:spPr>
+                    <a:xfrm>
+                      <a:off x="0" y="0"/>
+                      <a:ext cx="5734050" cy="4095750"/>
+                    </a:xfrm>
+                    <a:prstGeom prst="rect">
+                      <a:avLst/>
+                    </a:prstGeom>
+                  </pic:spPr>
+                </pic:pic>
+              </a:graphicData>
+            </a:graphic>
+            <wp14:sizeRelV relativeFrom="margin">
+              <wp14:pctHeight>0</wp14:pctHeight>
+            </wp14:sizeRelV>
+          </wp:anchor>
+        </w:drawing>
+      </w:r>
+    </w:p>
+    <w:p>
+      <w:pPr>
+        <w:ind w:left="1440" w:firstLine="720"/>
+        <w:rPr>
+          <w:sz w:val="28"/>
+          <w:szCs w:val="28"/>
+          <w:u w:val="single"/>
+          <w:lang w:val="fr-FR"/>
+        </w:rPr>
+      </w:pPr>
+    </w:p>
+    <w:p>
+      <w:pPr>
+        <w:ind w:left="1440" w:firstLine="720"/>
+        <w:rPr>
+          <w:sz w:val="28"/>
+          <w:szCs w:val="28"/>
+          <w:u w:val="single"/>
+          <w:lang w:val="fr-FR"/>
+        </w:rPr>
+      </w:pPr>
+    </w:p>
+    <w:p>
+      <w:pPr>
+        <w:ind w:left="1440" w:firstLine="720"/>
+        <w:rPr>
+          <w:sz w:val="28"/>
+          <w:szCs w:val="28"/>
+          <w:u w:val="single"/>
+          <w:lang w:val="fr-FR"/>
+        </w:rPr>
+      </w:pPr>
+    </w:p>
+    <w:p>
+      <w:pPr>
+        <w:ind w:left="1440" w:firstLine="720"/>
+        <w:rPr>
+          <w:sz w:val="28"/>
+          <w:szCs w:val="28"/>
+          <w:u w:val="single"/>
+          <w:lang w:val="fr-FR"/>
+        </w:rPr>
+      </w:pPr>
+    </w:p>
+    <w:p>
+      <w:pPr>
+        <w:ind w:left="1440" w:firstLine="720"/>
+        <w:rPr>
+          <w:sz w:val="28"/>
+          <w:szCs w:val="28"/>
+          <w:u w:val="single"/>
+          <w:lang w:val="fr-FR"/>
+        </w:rPr>
+      </w:pPr>
+    </w:p>
+    <w:p>
+      <w:pPr>
+        <w:ind w:left="1440" w:firstLine="720"/>
+        <w:rPr>
+          <w:sz w:val="28"/>
+          <w:szCs w:val="28"/>
+          <w:u w:val="single"/>
+          <w:lang w:val="fr-FR"/>
+        </w:rPr>
+      </w:pPr>
+    </w:p>
+    <w:p>
+      <w:pPr>
+        <w:ind w:left="1440" w:firstLine="720"/>
+        <w:rPr>
+          <w:sz w:val="28"/>
+          <w:szCs w:val="28"/>
+          <w:u w:val="single"/>
+          <w:lang w:val="fr-FR"/>
+        </w:rPr>
+      </w:pPr>
+    </w:p>
+    <w:p>
+      <w:pPr>
+        <w:ind w:left="1440" w:firstLine="720"/>
+        <w:rPr>
+          <w:sz w:val="28"/>
+          <w:szCs w:val="28"/>
+          <w:u w:val="single"/>
+          <w:lang w:val="fr-FR"/>
+        </w:rPr>
+      </w:pPr>
+    </w:p>
+    <w:p>
+      <w:pPr>
+        <w:ind w:left="1440" w:firstLine="720"/>
+        <w:rPr>
+          <w:sz w:val="28"/>
+          <w:szCs w:val="28"/>
+          <w:u w:val="single"/>
+          <w:lang w:val="fr-FR"/>
+        </w:rPr>
+      </w:pPr>
+      <w:r>
+        <w:rPr>
+          <w:rFonts w:cstheme="minorHAnsi"/>
+          <w:sz w:val="28"/>
+          <w:szCs w:val="28"/>
+          <w:lang w:val="fr-FR"/>
+        </w:rPr>
+        <w:lastRenderedPageBreak/>
+        <w:t xml:space="preserve">Diagramme </w:t>
+      </w:r>
+      <w:r>
+        <w:rPr>
+          <w:rFonts w:cstheme="minorHAnsi"/>
+          <w:sz w:val="28"/>
+          <w:szCs w:val="28"/>
+          <w:lang w:val="fr-FR"/>
+        </w:rPr>
+        <w:t>de</w:t>
+      </w:r>
+      <w:r>
+        <w:rPr>
+          <w:rFonts w:cstheme="minorHAnsi"/>
+          <w:sz w:val="28"/>
+          <w:szCs w:val="28"/>
+          <w:lang w:val="fr-FR"/>
+        </w:rPr>
+        <w:t xml:space="preserve"> classe</w:t>
+      </w:r>
+      <w:bookmarkStart w:id="0" w:name="_GoBack"/>
+      <w:bookmarkEnd w:id="0"/>
+    </w:p>
+    <w:p>
+      <w:pPr>
+        <w:ind w:left="1440" w:firstLine="720"/>
+        <w:rPr>
+          <w:sz w:val="28"/>
+          <w:szCs w:val="28"/>
+          <w:u w:val="single"/>
+          <w:lang w:val="fr-FR"/>
+        </w:rPr>
+      </w:pPr>
+      <w:r>
+        <w:rPr>
+          <w:noProof/>
+        </w:rPr>
+        <w:drawing>
+          <wp:anchor distT="0" distB="0" distL="114300" distR="114300" simplePos="0" relativeHeight="251662336" behindDoc="1" locked="0" layoutInCell="1" allowOverlap="1">
+            <wp:simplePos x="0" y="0"/>
+            <wp:positionH relativeFrom="column">
+              <wp:posOffset>-266700</wp:posOffset>
+            </wp:positionH>
+            <wp:positionV relativeFrom="paragraph">
+              <wp:posOffset>0</wp:posOffset>
+            </wp:positionV>
+            <wp:extent cx="5867400" cy="5583555"/>
+            <wp:effectExtent l="0" t="0" r="0" b="0"/>
+            <wp:wrapTight wrapText="bothSides">
+              <wp:wrapPolygon edited="0">
+                <wp:start x="0" y="0"/>
+                <wp:lineTo x="0" y="21519"/>
+                <wp:lineTo x="21530" y="21519"/>
+                <wp:lineTo x="21530" y="0"/>
+                <wp:lineTo x="0" y="0"/>
+              </wp:wrapPolygon>
+            </wp:wrapTight>
+            <wp:docPr id="16" name="Image 16"/>
+            <wp:cNvGraphicFramePr>
+              <a:graphicFrameLocks xmlns:a="http://schemas.openxmlformats.org/drawingml/2006/main" noChangeAspect="1"/>
+            </wp:cNvGraphicFramePr>
+            <a:graphic xmlns:a="http://schemas.openxmlformats.org/drawingml/2006/main">
+              <a:graphicData uri="http://schemas.openxmlformats.org/drawingml/2006/picture">
+                <pic:pic xmlns:pic="http://schemas.openxmlformats.org/drawingml/2006/picture">
+                  <pic:nvPicPr>
+                    <pic:cNvPr id="1" name=""/>
+                    <pic:cNvPicPr/>
+                  </pic:nvPicPr>
+                  <pic:blipFill>
+                    <a:blip r:embed="rId10">
+                      <a:extLst>
+                        <a:ext uri="{28A0092B-C50C-407E-A947-70E740481C1C}">
+                          <a14:useLocalDpi xmlns:a14="http://schemas.microsoft.com/office/drawing/2010/main" val="0"/>
+                        </a:ext>
+                      </a:extLst>
+                    </a:blip>
+                    <a:stretch>
+                      <a:fillRect/>
+                    </a:stretch>
+                  </pic:blipFill>
+                  <pic:spPr>
+                    <a:xfrm>
+                      <a:off x="0" y="0"/>
+                      <a:ext cx="5867400" cy="5583555"/>
                     </a:xfrm>
                     <a:prstGeom prst="rect">
                       <a:avLst/>
@@ -2349,16 +4607,16 @@
     </w:lvl>
   </w:abstractNum>
   <w:abstractNum w:abstractNumId="1" w15:restartNumberingAfterBreak="0">
-    <w:nsid w:val="66A91F84"/>
+    <w:nsid w:val="399961FD"/>
     <w:multiLevelType w:val="hybridMultilevel"/>
-    <w:tmpl w:val="6FD84B80"/>
-    <w:lvl w:ilvl="0" w:tplc="AD308E2A">
+    <w:tmpl w:val="38BC17CC"/>
+    <w:lvl w:ilvl="0" w:tplc="040C000F">
       <w:start w:val="1"/>
       <w:numFmt w:val="decimal"/>
       <w:lvlText w:val="%1."/>
       <w:lvlJc w:val="left"/>
       <w:pPr>
-        <w:ind w:left="1080" w:hanging="360"/>
+        <w:ind w:left="720" w:hanging="360"/>
       </w:pPr>
       <w:rPr>
         <w:rFonts w:hint="default"/>
@@ -2370,7 +4628,7 @@
       <w:lvlText w:val="%2."/>
       <w:lvlJc w:val="left"/>
       <w:pPr>
-        <w:ind w:left="1800" w:hanging="360"/>
+        <w:ind w:left="1440" w:hanging="360"/>
       </w:pPr>
     </w:lvl>
     <w:lvl w:ilvl="2" w:tplc="040C001B" w:tentative="1">
@@ -2379,7 +4637,7 @@
       <w:lvlText w:val="%3."/>
       <w:lvlJc w:val="right"/>
       <w:pPr>
-        <w:ind w:left="2520" w:hanging="180"/>
+        <w:ind w:left="2160" w:hanging="180"/>
       </w:pPr>
     </w:lvl>
     <w:lvl w:ilvl="3" w:tplc="040C000F" w:tentative="1">
@@ -2388,7 +4646,7 @@
       <w:lvlText w:val="%4."/>
       <w:lvlJc w:val="left"/>
       <w:pPr>
-        <w:ind w:left="3240" w:hanging="360"/>
+        <w:ind w:left="2880" w:hanging="360"/>
       </w:pPr>
     </w:lvl>
     <w:lvl w:ilvl="4" w:tplc="040C0019" w:tentative="1">
@@ -2397,7 +4655,7 @@
       <w:lvlText w:val="%5."/>
       <w:lvlJc w:val="left"/>
       <w:pPr>
-        <w:ind w:left="3960" w:hanging="360"/>
+        <w:ind w:left="3600" w:hanging="360"/>
       </w:pPr>
     </w:lvl>
     <w:lvl w:ilvl="5" w:tplc="040C001B" w:tentative="1">
@@ -2406,7 +4664,7 @@
       <w:lvlText w:val="%6."/>
       <w:lvlJc w:val="right"/>
       <w:pPr>
-        <w:ind w:left="4680" w:hanging="180"/>
+        <w:ind w:left="4320" w:hanging="180"/>
       </w:pPr>
     </w:lvl>
     <w:lvl w:ilvl="6" w:tplc="040C000F" w:tentative="1">
@@ -2415,7 +4673,7 @@
       <w:lvlText w:val="%7."/>
       <w:lvlJc w:val="left"/>
       <w:pPr>
-        <w:ind w:left="5400" w:hanging="360"/>
+        <w:ind w:left="5040" w:hanging="360"/>
       </w:pPr>
     </w:lvl>
     <w:lvl w:ilvl="7" w:tplc="040C0019" w:tentative="1">
@@ -2424,7 +4682,7 @@
       <w:lvlText w:val="%8."/>
       <w:lvlJc w:val="left"/>
       <w:pPr>
-        <w:ind w:left="6120" w:hanging="360"/>
+        <w:ind w:left="5760" w:hanging="360"/>
       </w:pPr>
     </w:lvl>
     <w:lvl w:ilvl="8" w:tplc="040C001B" w:tentative="1">
@@ -2433,6 +4691,184 @@
       <w:lvlText w:val="%9."/>
       <w:lvlJc w:val="right"/>
       <w:pPr>
+        <w:ind w:left="6480" w:hanging="180"/>
+      </w:pPr>
+    </w:lvl>
+  </w:abstractNum>
+  <w:abstractNum w:abstractNumId="2" w15:restartNumberingAfterBreak="0">
+    <w:nsid w:val="546318F9"/>
+    <w:multiLevelType w:val="hybridMultilevel"/>
+    <w:tmpl w:val="986E4200"/>
+    <w:lvl w:ilvl="0" w:tplc="040C000F">
+      <w:start w:val="1"/>
+      <w:numFmt w:val="decimal"/>
+      <w:lvlText w:val="%1."/>
+      <w:lvlJc w:val="left"/>
+      <w:pPr>
+        <w:ind w:left="720" w:hanging="360"/>
+      </w:pPr>
+      <w:rPr>
+        <w:rFonts w:hint="default"/>
+      </w:rPr>
+    </w:lvl>
+    <w:lvl w:ilvl="1" w:tplc="040C0019" w:tentative="1">
+      <w:start w:val="1"/>
+      <w:numFmt w:val="lowerLetter"/>
+      <w:lvlText w:val="%2."/>
+      <w:lvlJc w:val="left"/>
+      <w:pPr>
+        <w:ind w:left="1440" w:hanging="360"/>
+      </w:pPr>
+    </w:lvl>
+    <w:lvl w:ilvl="2" w:tplc="040C001B" w:tentative="1">
+      <w:start w:val="1"/>
+      <w:numFmt w:val="lowerRoman"/>
+      <w:lvlText w:val="%3."/>
+      <w:lvlJc w:val="right"/>
+      <w:pPr>
+        <w:ind w:left="2160" w:hanging="180"/>
+      </w:pPr>
+    </w:lvl>
+    <w:lvl w:ilvl="3" w:tplc="040C000F" w:tentative="1">
+      <w:start w:val="1"/>
+      <w:numFmt w:val="decimal"/>
+      <w:lvlText w:val="%4."/>
+      <w:lvlJc w:val="left"/>
+      <w:pPr>
+        <w:ind w:left="2880" w:hanging="360"/>
+      </w:pPr>
+    </w:lvl>
+    <w:lvl w:ilvl="4" w:tplc="040C0019" w:tentative="1">
+      <w:start w:val="1"/>
+      <w:numFmt w:val="lowerLetter"/>
+      <w:lvlText w:val="%5."/>
+      <w:lvlJc w:val="left"/>
+      <w:pPr>
+        <w:ind w:left="3600" w:hanging="360"/>
+      </w:pPr>
+    </w:lvl>
+    <w:lvl w:ilvl="5" w:tplc="040C001B" w:tentative="1">
+      <w:start w:val="1"/>
+      <w:numFmt w:val="lowerRoman"/>
+      <w:lvlText w:val="%6."/>
+      <w:lvlJc w:val="right"/>
+      <w:pPr>
+        <w:ind w:left="4320" w:hanging="180"/>
+      </w:pPr>
+    </w:lvl>
+    <w:lvl w:ilvl="6" w:tplc="040C000F" w:tentative="1">
+      <w:start w:val="1"/>
+      <w:numFmt w:val="decimal"/>
+      <w:lvlText w:val="%7."/>
+      <w:lvlJc w:val="left"/>
+      <w:pPr>
+        <w:ind w:left="5040" w:hanging="360"/>
+      </w:pPr>
+    </w:lvl>
+    <w:lvl w:ilvl="7" w:tplc="040C0019" w:tentative="1">
+      <w:start w:val="1"/>
+      <w:numFmt w:val="lowerLetter"/>
+      <w:lvlText w:val="%8."/>
+      <w:lvlJc w:val="left"/>
+      <w:pPr>
+        <w:ind w:left="5760" w:hanging="360"/>
+      </w:pPr>
+    </w:lvl>
+    <w:lvl w:ilvl="8" w:tplc="040C001B" w:tentative="1">
+      <w:start w:val="1"/>
+      <w:numFmt w:val="lowerRoman"/>
+      <w:lvlText w:val="%9."/>
+      <w:lvlJc w:val="right"/>
+      <w:pPr>
+        <w:ind w:left="6480" w:hanging="180"/>
+      </w:pPr>
+    </w:lvl>
+  </w:abstractNum>
+  <w:abstractNum w:abstractNumId="3" w15:restartNumberingAfterBreak="0">
+    <w:nsid w:val="66A91F84"/>
+    <w:multiLevelType w:val="hybridMultilevel"/>
+    <w:tmpl w:val="6FD84B80"/>
+    <w:lvl w:ilvl="0" w:tplc="AD308E2A">
+      <w:start w:val="1"/>
+      <w:numFmt w:val="decimal"/>
+      <w:lvlText w:val="%1."/>
+      <w:lvlJc w:val="left"/>
+      <w:pPr>
+        <w:ind w:left="1080" w:hanging="360"/>
+      </w:pPr>
+      <w:rPr>
+        <w:rFonts w:hint="default"/>
+      </w:rPr>
+    </w:lvl>
+    <w:lvl w:ilvl="1" w:tplc="040C0019" w:tentative="1">
+      <w:start w:val="1"/>
+      <w:numFmt w:val="lowerLetter"/>
+      <w:lvlText w:val="%2."/>
+      <w:lvlJc w:val="left"/>
+      <w:pPr>
+        <w:ind w:left="1800" w:hanging="360"/>
+      </w:pPr>
+    </w:lvl>
+    <w:lvl w:ilvl="2" w:tplc="040C001B" w:tentative="1">
+      <w:start w:val="1"/>
+      <w:numFmt w:val="lowerRoman"/>
+      <w:lvlText w:val="%3."/>
+      <w:lvlJc w:val="right"/>
+      <w:pPr>
+        <w:ind w:left="2520" w:hanging="180"/>
+      </w:pPr>
+    </w:lvl>
+    <w:lvl w:ilvl="3" w:tplc="040C000F" w:tentative="1">
+      <w:start w:val="1"/>
+      <w:numFmt w:val="decimal"/>
+      <w:lvlText w:val="%4."/>
+      <w:lvlJc w:val="left"/>
+      <w:pPr>
+        <w:ind w:left="3240" w:hanging="360"/>
+      </w:pPr>
+    </w:lvl>
+    <w:lvl w:ilvl="4" w:tplc="040C0019" w:tentative="1">
+      <w:start w:val="1"/>
+      <w:numFmt w:val="lowerLetter"/>
+      <w:lvlText w:val="%5."/>
+      <w:lvlJc w:val="left"/>
+      <w:pPr>
+        <w:ind w:left="3960" w:hanging="360"/>
+      </w:pPr>
+    </w:lvl>
+    <w:lvl w:ilvl="5" w:tplc="040C001B" w:tentative="1">
+      <w:start w:val="1"/>
+      <w:numFmt w:val="lowerRoman"/>
+      <w:lvlText w:val="%6."/>
+      <w:lvlJc w:val="right"/>
+      <w:pPr>
+        <w:ind w:left="4680" w:hanging="180"/>
+      </w:pPr>
+    </w:lvl>
+    <w:lvl w:ilvl="6" w:tplc="040C000F" w:tentative="1">
+      <w:start w:val="1"/>
+      <w:numFmt w:val="decimal"/>
+      <w:lvlText w:val="%7."/>
+      <w:lvlJc w:val="left"/>
+      <w:pPr>
+        <w:ind w:left="5400" w:hanging="360"/>
+      </w:pPr>
+    </w:lvl>
+    <w:lvl w:ilvl="7" w:tplc="040C0019" w:tentative="1">
+      <w:start w:val="1"/>
+      <w:numFmt w:val="lowerLetter"/>
+      <w:lvlText w:val="%8."/>
+      <w:lvlJc w:val="left"/>
+      <w:pPr>
+        <w:ind w:left="6120" w:hanging="360"/>
+      </w:pPr>
+    </w:lvl>
+    <w:lvl w:ilvl="8" w:tplc="040C001B" w:tentative="1">
+      <w:start w:val="1"/>
+      <w:numFmt w:val="lowerRoman"/>
+      <w:lvlText w:val="%9."/>
+      <w:lvlJc w:val="right"/>
+      <w:pPr>
         <w:ind w:left="6840" w:hanging="180"/>
       </w:pPr>
     </w:lvl>
@@ -2441,7 +4877,13 @@
     <w:abstractNumId w:val="0"/>
   </w:num>
   <w:num w:numId="2">
+    <w:abstractNumId w:val="3"/>
+  </w:num>
+  <w:num w:numId="3">
     <w:abstractNumId w:val="1"/>
+  </w:num>
+  <w:num w:numId="4">
+    <w:abstractNumId w:val="2"/>
   </w:num>
 </w:numbering>
 </file>
@@ -2839,6 +5281,7 @@
   <w:style w:type="paragraph" w:default="1" w:styleId="Normal">
     <w:name w:val="Normal"/>
     <w:qFormat/>
+    <w:rsid w:val="00766E36"/>
   </w:style>
   <w:style w:type="character" w:default="1" w:styleId="Policepardfaut">
     <w:name w:val="Default Paragraph Font"/>

</xml_diff>

<commit_message>
rectification d'un diagramme de sequence
</commit_message>
<xml_diff>
--- a/Le diagramme d'UML.docx
+++ b/Le diagramme d'UML.docx
@@ -2864,7 +2864,15 @@
                 <w:sz w:val="28"/>
                 <w:szCs w:val="28"/>
               </w:rPr>
-              <w:t>L’étudiant saisie les champs puis valide l’évaluation de la séance</w:t>
+              <w:t>L’étudiant coche</w:t>
+            </w:r>
+            <w:r>
+              <w:rPr>
+                <w:rFonts w:cstheme="minorHAnsi"/>
+                <w:sz w:val="28"/>
+                <w:szCs w:val="28"/>
+              </w:rPr>
+              <w:t xml:space="preserve"> les champs </w:t>
             </w:r>
           </w:p>
           <w:p>
@@ -2887,7 +2895,31 @@
                 <w:sz w:val="28"/>
                 <w:szCs w:val="28"/>
               </w:rPr>
-              <w:t>Vérification des informations fournies.</w:t>
+              <w:t>V</w:t>
+            </w:r>
+            <w:r>
+              <w:rPr>
+                <w:rFonts w:cstheme="minorHAnsi"/>
+                <w:sz w:val="28"/>
+                <w:szCs w:val="28"/>
+              </w:rPr>
+              <w:t>alide</w:t>
+            </w:r>
+            <w:r>
+              <w:rPr>
+                <w:rFonts w:cstheme="minorHAnsi"/>
+                <w:sz w:val="28"/>
+                <w:szCs w:val="28"/>
+              </w:rPr>
+              <w:t>r</w:t>
+            </w:r>
+            <w:r>
+              <w:rPr>
+                <w:rFonts w:cstheme="minorHAnsi"/>
+                <w:sz w:val="28"/>
+                <w:szCs w:val="28"/>
+              </w:rPr>
+              <w:t xml:space="preserve"> l’évaluation de la séance</w:t>
             </w:r>
           </w:p>
           <w:p>
@@ -2991,7 +3023,7 @@
                 <w:sz w:val="28"/>
                 <w:szCs w:val="28"/>
               </w:rPr>
-              <w:t>A1. A l’étape 3, s’il y a des champs manquants alors le système affiche un message d’erreur et le scénario reprend à l’étape 1.</w:t>
+              <w:t>Aucun.</w:t>
             </w:r>
           </w:p>
         </w:tc>
@@ -3141,26 +3173,18 @@
         </w:rPr>
         <w:lastRenderedPageBreak/>
         <w:drawing>
-          <wp:anchor distT="0" distB="0" distL="114300" distR="114300" simplePos="0" relativeHeight="251660288" behindDoc="1" locked="0" layoutInCell="1" allowOverlap="1" wp14:anchorId="5A1333F1" wp14:editId="2DBC9804">
+          <wp:anchor distT="0" distB="0" distL="114300" distR="114300" simplePos="0" relativeHeight="251663360" behindDoc="0" locked="0" layoutInCell="1" allowOverlap="1">
             <wp:simplePos x="0" y="0"/>
             <wp:positionH relativeFrom="column">
-              <wp:posOffset>333375</wp:posOffset>
+              <wp:posOffset>180340</wp:posOffset>
             </wp:positionH>
             <wp:positionV relativeFrom="paragraph">
-              <wp:posOffset>419100</wp:posOffset>
+              <wp:posOffset>0</wp:posOffset>
             </wp:positionV>
-            <wp:extent cx="5819775" cy="4915535"/>
+            <wp:extent cx="6048375" cy="5074285"/>
             <wp:effectExtent l="0" t="0" r="9525" b="0"/>
-            <wp:wrapTight wrapText="bothSides">
-              <wp:wrapPolygon edited="0">
-                <wp:start x="0" y="0"/>
-                <wp:lineTo x="0" y="21513"/>
-                <wp:lineTo x="21565" y="21513"/>
-                <wp:lineTo x="21565" y="0"/>
-                <wp:lineTo x="0" y="0"/>
-              </wp:wrapPolygon>
-            </wp:wrapTight>
-            <wp:docPr id="12" name="Image 12"/>
+            <wp:wrapSquare wrapText="bothSides"/>
+            <wp:docPr id="3" name="Image 3"/>
             <wp:cNvGraphicFramePr>
               <a:graphicFrameLocks xmlns:a="http://schemas.openxmlformats.org/drawingml/2006/main" noChangeAspect="1"/>
             </wp:cNvGraphicFramePr>
@@ -3186,7 +3210,7 @@
                   <pic:spPr>
                     <a:xfrm>
                       <a:off x="0" y="0"/>
-                      <a:ext cx="5819775" cy="4915535"/>
+                      <a:ext cx="6048375" cy="5074285"/>
                     </a:xfrm>
                     <a:prstGeom prst="rect">
                       <a:avLst/>
@@ -3195,6 +3219,9 @@
                 </pic:pic>
               </a:graphicData>
             </a:graphic>
+            <wp14:sizeRelH relativeFrom="margin">
+              <wp14:pctWidth>0</wp14:pctWidth>
+            </wp14:sizeRelH>
           </wp:anchor>
         </w:drawing>
       </w:r>
@@ -3252,6 +3279,8 @@
         </w:rPr>
         <w:t> »</w:t>
       </w:r>
+      <w:bookmarkStart w:id="0" w:name="_GoBack"/>
+      <w:bookmarkEnd w:id="0"/>
     </w:p>
     <w:p>
       <w:pPr>
@@ -4418,19 +4447,8 @@
           <w:szCs w:val="28"/>
           <w:lang w:val="fr-FR"/>
         </w:rPr>
-        <w:t>de</w:t>
+        <w:t>de classe</w:t>
       </w:r>
-      <w:r>
-        <w:rPr>
-          <w:rFonts w:cstheme="minorHAnsi"/>
-          <w:sz w:val="28"/>
-          <w:szCs w:val="28"/>
-          <w:lang w:val="fr-FR"/>
-        </w:rPr>
-        <w:t xml:space="preserve"> classe</w:t>
-      </w:r>
-      <w:bookmarkStart w:id="0" w:name="_GoBack"/>
-      <w:bookmarkEnd w:id="0"/>
     </w:p>
     <w:p>
       <w:pPr>

</xml_diff>